<commit_message>
[add] Before second show
</commit_message>
<xml_diff>
--- a/primernoe_soderzhanie_diploma_Egorenkov5.docx
+++ b/primernoe_soderzhanie_diploma_Egorenkov5.docx
@@ -5458,14 +5458,6 @@
       </w:r>
     </w:p>
     <w:p>
-      <w:r>
-        <w:rPr>
-          <w:highlight w:val="yellow"/>
-        </w:rPr>
-        <w:t>Добавить сюда пункты про разработку приложения, а не только записки</w:t>
-      </w:r>
-    </w:p>
-    <w:p>
       <w:pPr>
         <w:pStyle w:val="ListParagraph"/>
         <w:numPr>
@@ -5474,6 +5466,43 @@
         </w:numPr>
       </w:pPr>
       <w:r>
+        <w:t>Разрабо</w:t>
+      </w:r>
+      <w:r>
+        <w:t>тка модели взаим</w:t>
+      </w:r>
+      <w:bookmarkStart w:id="3" w:name="_GoBack"/>
+      <w:bookmarkEnd w:id="3"/>
+      <w:r>
+        <w:t>одействия между клиентом и сервером</w:t>
+      </w:r>
+    </w:p>
+    <w:p>
+      <w:pPr>
+        <w:pStyle w:val="ListParagraph"/>
+        <w:numPr>
+          <w:ilvl w:val="0"/>
+          <w:numId w:val="15"/>
+        </w:numPr>
+      </w:pPr>
+    </w:p>
+    <w:p>
+      <w:r>
+        <w:rPr>
+          <w:highlight w:val="yellow"/>
+        </w:rPr>
+        <w:t>Добавить сюда пункты про разработку приложения, а не только записки</w:t>
+      </w:r>
+    </w:p>
+    <w:p>
+      <w:pPr>
+        <w:pStyle w:val="ListParagraph"/>
+        <w:numPr>
+          <w:ilvl w:val="0"/>
+          <w:numId w:val="15"/>
+        </w:numPr>
+      </w:pPr>
+      <w:r>
         <w:t xml:space="preserve">организация работы </w:t>
       </w:r>
       <w:r>
@@ -5616,18 +5645,18 @@
       <w:pPr>
         <w:pStyle w:val="Heading1"/>
       </w:pPr>
-      <w:bookmarkStart w:id="3" w:name="_Toc356805321"/>
+      <w:bookmarkStart w:id="4" w:name="_Toc356805321"/>
       <w:r>
         <w:lastRenderedPageBreak/>
         <w:t>Аналитическая часть</w:t>
       </w:r>
-      <w:bookmarkEnd w:id="3"/>
+      <w:bookmarkEnd w:id="4"/>
     </w:p>
     <w:p>
       <w:pPr>
         <w:pStyle w:val="Heading2"/>
       </w:pPr>
-      <w:bookmarkStart w:id="4" w:name="_Toc356805322"/>
+      <w:bookmarkStart w:id="5" w:name="_Toc356805322"/>
       <w:r>
         <w:t xml:space="preserve">Общие сведения об электронном </w:t>
       </w:r>
@@ -5637,7 +5666,7 @@
       <w:r>
         <w:t xml:space="preserve"> в организациях</w:t>
       </w:r>
-      <w:bookmarkEnd w:id="4"/>
+      <w:bookmarkEnd w:id="5"/>
     </w:p>
     <w:p>
       <w:r>
@@ -6002,7 +6031,7 @@
       <w:pPr>
         <w:pStyle w:val="Heading2"/>
       </w:pPr>
-      <w:bookmarkStart w:id="5" w:name="_Toc356805323"/>
+      <w:bookmarkStart w:id="6" w:name="_Toc356805323"/>
       <w:r>
         <w:t>Средства</w:t>
       </w:r>
@@ -6012,7 +6041,7 @@
       <w:r>
         <w:t>распространения графической информации</w:t>
       </w:r>
-      <w:bookmarkEnd w:id="5"/>
+      <w:bookmarkEnd w:id="6"/>
     </w:p>
     <w:p>
       <w:pPr>
@@ -6512,11 +6541,11 @@
       <w:pPr>
         <w:pStyle w:val="Heading2"/>
       </w:pPr>
-      <w:bookmarkStart w:id="6" w:name="_Toc356805324"/>
+      <w:bookmarkStart w:id="7" w:name="_Toc356805324"/>
       <w:r>
         <w:t>Обзор программных средств</w:t>
       </w:r>
-      <w:bookmarkEnd w:id="6"/>
+      <w:bookmarkEnd w:id="7"/>
     </w:p>
     <w:p>
       <w:pPr>
@@ -7138,56 +7167,30 @@
           <w:color w:val="000000" w:themeColor="text1"/>
         </w:rPr>
       </w:pPr>
-      <w:bookmarkStart w:id="7" w:name="_Ref353871576"/>
+      <w:bookmarkStart w:id="8" w:name="_Ref353871576"/>
       <w:r>
         <w:t xml:space="preserve">Рис. </w:t>
       </w:r>
-      <w:r>
-        <w:fldChar w:fldCharType="begin"/>
-      </w:r>
-      <w:r>
-        <w:instrText xml:space="preserve"> STYLEREF 1 \s </w:instrText>
-      </w:r>
-      <w:r>
-        <w:fldChar w:fldCharType="separate"/>
-      </w:r>
-      <w:r>
-        <w:rPr>
-          <w:noProof/>
-        </w:rPr>
-        <w:t>1</w:t>
-      </w:r>
-      <w:r>
-        <w:rPr>
-          <w:noProof/>
-        </w:rPr>
-        <w:fldChar w:fldCharType="end"/>
-      </w:r>
+      <w:fldSimple w:instr=" STYLEREF 1 \s ">
+        <w:r>
+          <w:rPr>
+            <w:noProof/>
+          </w:rPr>
+          <w:t>1</w:t>
+        </w:r>
+      </w:fldSimple>
       <w:r>
         <w:t>.</w:t>
       </w:r>
-      <w:r>
-        <w:fldChar w:fldCharType="begin"/>
-      </w:r>
-      <w:r>
-        <w:instrText xml:space="preserve"> SEQ Рис. \* ARABIC \s 1 </w:instrText>
-      </w:r>
-      <w:r>
-        <w:fldChar w:fldCharType="separate"/>
-      </w:r>
-      <w:r>
-        <w:rPr>
-          <w:noProof/>
-        </w:rPr>
-        <w:t>1</w:t>
-      </w:r>
-      <w:r>
-        <w:rPr>
-          <w:noProof/>
-        </w:rPr>
-        <w:fldChar w:fldCharType="end"/>
-      </w:r>
-      <w:bookmarkEnd w:id="7"/>
+      <w:fldSimple w:instr=" SEQ Рис. \* ARABIC \s 1 ">
+        <w:r>
+          <w:rPr>
+            <w:noProof/>
+          </w:rPr>
+          <w:t>1</w:t>
+        </w:r>
+      </w:fldSimple>
+      <w:bookmarkEnd w:id="8"/>
       <w:r>
         <w:t>.</w:t>
       </w:r>
@@ -8937,7 +8940,7 @@
           <w:color w:val="000000" w:themeColor="text1"/>
         </w:rPr>
       </w:pPr>
-      <w:bookmarkStart w:id="8" w:name="_Toc326921596"/>
+      <w:bookmarkStart w:id="9" w:name="_Toc326921596"/>
       <w:r>
         <w:rPr>
           <w:color w:val="000000" w:themeColor="text1"/>
@@ -9874,12 +9877,12 @@
       <w:pPr>
         <w:pStyle w:val="Heading2"/>
       </w:pPr>
-      <w:bookmarkStart w:id="9" w:name="_Toc356465544"/>
-      <w:bookmarkStart w:id="10" w:name="_Toc356805325"/>
+      <w:bookmarkStart w:id="10" w:name="_Toc356465544"/>
+      <w:bookmarkStart w:id="11" w:name="_Toc356805325"/>
       <w:r>
         <w:t xml:space="preserve">Моделирование процессов </w:t>
       </w:r>
-      <w:bookmarkEnd w:id="9"/>
+      <w:bookmarkEnd w:id="10"/>
       <w:r>
         <w:t xml:space="preserve">использования </w:t>
       </w:r>
@@ -9891,7 +9894,7 @@
       <w:r>
         <w:t xml:space="preserve"> для распространения изображений</w:t>
       </w:r>
-      <w:bookmarkEnd w:id="10"/>
+      <w:bookmarkEnd w:id="11"/>
       <w:r>
         <w:t xml:space="preserve"> </w:t>
       </w:r>
@@ -10100,13 +10103,13 @@
         <w:pStyle w:val="Heading3"/>
         <w:ind w:left="720" w:hanging="720"/>
       </w:pPr>
-      <w:bookmarkStart w:id="11" w:name="_Toc356465545"/>
-      <w:bookmarkStart w:id="12" w:name="_Toc356805326"/>
+      <w:bookmarkStart w:id="12" w:name="_Toc356465545"/>
+      <w:bookmarkStart w:id="13" w:name="_Toc356805326"/>
       <w:r>
         <w:t>Модель вариантов использования</w:t>
       </w:r>
-      <w:bookmarkEnd w:id="11"/>
       <w:bookmarkEnd w:id="12"/>
+      <w:bookmarkEnd w:id="13"/>
     </w:p>
     <w:p>
       <w:pPr>
@@ -10450,8 +10453,8 @@
           <w:shd w:val="clear" w:color="auto" w:fill="FFFFFF"/>
         </w:rPr>
       </w:pPr>
-      <w:bookmarkStart w:id="13" w:name="_Toc356465546"/>
-      <w:bookmarkStart w:id="14" w:name="_Toc356805327"/>
+      <w:bookmarkStart w:id="14" w:name="_Toc356465546"/>
+      <w:bookmarkStart w:id="15" w:name="_Toc356805327"/>
       <w:r>
         <w:rPr>
           <w:shd w:val="clear" w:color="auto" w:fill="FFFFFF"/>
@@ -10465,8 +10468,8 @@
         </w:rPr>
         <w:t>IDEF0</w:t>
       </w:r>
-      <w:bookmarkEnd w:id="13"/>
       <w:bookmarkEnd w:id="14"/>
+      <w:bookmarkEnd w:id="15"/>
     </w:p>
     <w:p>
       <w:r>
@@ -10853,8 +10856,8 @@
           <w:szCs w:val="28"/>
         </w:rPr>
       </w:pPr>
-      <w:bookmarkStart w:id="15" w:name="ContexDiagram"/>
-      <w:bookmarkEnd w:id="15"/>
+      <w:bookmarkStart w:id="16" w:name="ContexDiagram"/>
+      <w:bookmarkEnd w:id="16"/>
       <w:r>
         <w:rPr>
           <w:rFonts w:cs="Times New Roman"/>
@@ -10974,12 +10977,12 @@
       <w:pPr>
         <w:pStyle w:val="Heading2"/>
       </w:pPr>
-      <w:bookmarkStart w:id="16" w:name="_Toc356805328"/>
-      <w:bookmarkEnd w:id="8"/>
+      <w:bookmarkStart w:id="17" w:name="_Toc356805328"/>
+      <w:bookmarkEnd w:id="9"/>
       <w:r>
         <w:t>Постановка задачи дипломной работы</w:t>
       </w:r>
-      <w:bookmarkEnd w:id="16"/>
+      <w:bookmarkEnd w:id="17"/>
     </w:p>
     <w:p>
       <w:pPr>
@@ -11314,15 +11317,15 @@
       <w:pPr>
         <w:pStyle w:val="Heading1"/>
       </w:pPr>
-      <w:bookmarkStart w:id="17" w:name="_Toc326921597"/>
-      <w:bookmarkStart w:id="18" w:name="_Toc356805329"/>
-      <w:bookmarkStart w:id="19" w:name="_Toc311400753"/>
+      <w:bookmarkStart w:id="18" w:name="_Toc326921597"/>
+      <w:bookmarkStart w:id="19" w:name="_Toc356805329"/>
+      <w:bookmarkStart w:id="20" w:name="_Toc311400753"/>
       <w:r>
         <w:lastRenderedPageBreak/>
         <w:t>ТЕХНИЧЕСКОЕ ЗАДАНИЕ</w:t>
       </w:r>
-      <w:bookmarkEnd w:id="17"/>
       <w:bookmarkEnd w:id="18"/>
+      <w:bookmarkEnd w:id="19"/>
     </w:p>
     <w:p>
       <w:pPr>
@@ -11386,26 +11389,26 @@
           <w:lang w:val="en-US"/>
         </w:rPr>
       </w:pPr>
-      <w:bookmarkStart w:id="20" w:name="_Toc326921598"/>
-      <w:bookmarkStart w:id="21" w:name="_Toc356805330"/>
-      <w:bookmarkEnd w:id="19"/>
+      <w:bookmarkStart w:id="21" w:name="_Toc326921598"/>
+      <w:bookmarkStart w:id="22" w:name="_Toc356805330"/>
+      <w:bookmarkEnd w:id="20"/>
       <w:r>
         <w:t>Введение</w:t>
       </w:r>
-      <w:bookmarkEnd w:id="20"/>
       <w:bookmarkEnd w:id="21"/>
+      <w:bookmarkEnd w:id="22"/>
     </w:p>
     <w:p>
       <w:pPr>
         <w:pStyle w:val="Heading3"/>
       </w:pPr>
-      <w:bookmarkStart w:id="22" w:name="_Toc356465550"/>
-      <w:bookmarkStart w:id="23" w:name="_Toc356805331"/>
+      <w:bookmarkStart w:id="23" w:name="_Toc356465550"/>
+      <w:bookmarkStart w:id="24" w:name="_Toc356805331"/>
       <w:r>
         <w:t>Основание для разработки</w:t>
       </w:r>
-      <w:bookmarkEnd w:id="22"/>
       <w:bookmarkEnd w:id="23"/>
+      <w:bookmarkEnd w:id="24"/>
     </w:p>
     <w:p>
       <w:pPr>
@@ -11458,13 +11461,13 @@
       <w:pPr>
         <w:pStyle w:val="Heading3"/>
       </w:pPr>
-      <w:bookmarkStart w:id="24" w:name="_Toc326921599"/>
-      <w:bookmarkStart w:id="25" w:name="_Toc356805332"/>
+      <w:bookmarkStart w:id="25" w:name="_Toc326921599"/>
+      <w:bookmarkStart w:id="26" w:name="_Toc356805332"/>
       <w:r>
         <w:t>Назначение</w:t>
       </w:r>
-      <w:bookmarkEnd w:id="24"/>
       <w:bookmarkEnd w:id="25"/>
+      <w:bookmarkEnd w:id="26"/>
     </w:p>
     <w:p>
       <w:pPr>
@@ -11504,13 +11507,13 @@
       <w:pPr>
         <w:pStyle w:val="Heading3"/>
       </w:pPr>
-      <w:bookmarkStart w:id="26" w:name="_Toc326921601"/>
-      <w:bookmarkStart w:id="27" w:name="_Toc356805333"/>
+      <w:bookmarkStart w:id="27" w:name="_Toc326921601"/>
+      <w:bookmarkStart w:id="28" w:name="_Toc356805333"/>
       <w:r>
         <w:t>Определения, сокращения, аббревиатуры</w:t>
       </w:r>
-      <w:bookmarkEnd w:id="26"/>
       <w:bookmarkEnd w:id="27"/>
+      <w:bookmarkEnd w:id="28"/>
     </w:p>
     <w:p>
       <w:pPr>
@@ -11862,28 +11865,28 @@
           <w:rFonts w:eastAsiaTheme="majorEastAsia"/>
         </w:rPr>
       </w:pPr>
-      <w:bookmarkStart w:id="28" w:name="_Toc326921602"/>
-      <w:bookmarkStart w:id="29" w:name="_Toc356805334"/>
+      <w:bookmarkStart w:id="29" w:name="_Toc326921602"/>
+      <w:bookmarkStart w:id="30" w:name="_Toc356805334"/>
       <w:r>
         <w:rPr>
           <w:rFonts w:eastAsiaTheme="majorEastAsia"/>
         </w:rPr>
         <w:t>Полное описание</w:t>
       </w:r>
-      <w:bookmarkEnd w:id="28"/>
       <w:bookmarkEnd w:id="29"/>
+      <w:bookmarkEnd w:id="30"/>
     </w:p>
     <w:p>
       <w:pPr>
         <w:pStyle w:val="Heading3"/>
       </w:pPr>
-      <w:bookmarkStart w:id="30" w:name="_Toc326921603"/>
-      <w:bookmarkStart w:id="31" w:name="_Toc356805335"/>
+      <w:bookmarkStart w:id="31" w:name="_Toc326921603"/>
+      <w:bookmarkStart w:id="32" w:name="_Toc356805335"/>
       <w:r>
         <w:t>Перспектива</w:t>
       </w:r>
-      <w:bookmarkEnd w:id="30"/>
       <w:bookmarkEnd w:id="31"/>
+      <w:bookmarkEnd w:id="32"/>
     </w:p>
     <w:p>
       <w:pPr>
@@ -11923,18 +11926,18 @@
       <w:pPr>
         <w:pStyle w:val="Heading3"/>
       </w:pPr>
-      <w:bookmarkStart w:id="32" w:name="_Toc326921604"/>
-      <w:bookmarkStart w:id="33" w:name="_Toc356805336"/>
+      <w:bookmarkStart w:id="33" w:name="_Toc326921604"/>
+      <w:bookmarkStart w:id="34" w:name="_Toc356805336"/>
       <w:r>
         <w:t>Функция изделия</w:t>
       </w:r>
-      <w:bookmarkStart w:id="34" w:name="OLE_LINK1"/>
-      <w:bookmarkStart w:id="35" w:name="OLE_LINK2"/>
-      <w:bookmarkEnd w:id="32"/>
+      <w:bookmarkStart w:id="35" w:name="OLE_LINK1"/>
+      <w:bookmarkStart w:id="36" w:name="OLE_LINK2"/>
       <w:bookmarkEnd w:id="33"/>
-    </w:p>
-    <w:bookmarkEnd w:id="34"/>
+      <w:bookmarkEnd w:id="34"/>
+    </w:p>
     <w:bookmarkEnd w:id="35"/>
+    <w:bookmarkEnd w:id="36"/>
     <w:p>
       <w:pPr>
         <w:pStyle w:val="a1"/>
@@ -12027,14 +12030,14 @@
       <w:pPr>
         <w:pStyle w:val="Heading3"/>
       </w:pPr>
-      <w:bookmarkStart w:id="36" w:name="_Toc326921605"/>
-      <w:bookmarkStart w:id="37" w:name="_Toc356805337"/>
+      <w:bookmarkStart w:id="37" w:name="_Toc326921605"/>
+      <w:bookmarkStart w:id="38" w:name="_Toc356805337"/>
       <w:r>
         <w:lastRenderedPageBreak/>
         <w:t>Характеристика пользователей</w:t>
       </w:r>
-      <w:bookmarkEnd w:id="36"/>
       <w:bookmarkEnd w:id="37"/>
+      <w:bookmarkEnd w:id="38"/>
     </w:p>
     <w:p>
       <w:pPr>
@@ -12079,13 +12082,13 @@
       <w:pPr>
         <w:pStyle w:val="Heading3"/>
       </w:pPr>
-      <w:bookmarkStart w:id="38" w:name="_Toc326921606"/>
-      <w:bookmarkStart w:id="39" w:name="_Toc356805338"/>
+      <w:bookmarkStart w:id="39" w:name="_Toc326921606"/>
+      <w:bookmarkStart w:id="40" w:name="_Toc356805338"/>
       <w:r>
         <w:t>Ограничения</w:t>
       </w:r>
-      <w:bookmarkEnd w:id="38"/>
       <w:bookmarkEnd w:id="39"/>
+      <w:bookmarkEnd w:id="40"/>
     </w:p>
     <w:p>
       <w:pPr>
@@ -12127,28 +12130,28 @@
           <w:rFonts w:eastAsiaTheme="majorEastAsia"/>
         </w:rPr>
       </w:pPr>
-      <w:bookmarkStart w:id="40" w:name="_Toc326921608"/>
-      <w:bookmarkStart w:id="41" w:name="_Toc356805339"/>
+      <w:bookmarkStart w:id="41" w:name="_Toc326921608"/>
+      <w:bookmarkStart w:id="42" w:name="_Toc356805339"/>
       <w:r>
         <w:rPr>
           <w:rFonts w:eastAsiaTheme="majorEastAsia"/>
         </w:rPr>
         <w:t>Специфические требования</w:t>
       </w:r>
-      <w:bookmarkEnd w:id="40"/>
       <w:bookmarkEnd w:id="41"/>
+      <w:bookmarkEnd w:id="42"/>
     </w:p>
     <w:p>
       <w:pPr>
         <w:pStyle w:val="Heading3"/>
       </w:pPr>
-      <w:bookmarkStart w:id="42" w:name="_Toc326921609"/>
-      <w:bookmarkStart w:id="43" w:name="_Toc356805340"/>
+      <w:bookmarkStart w:id="43" w:name="_Toc326921609"/>
+      <w:bookmarkStart w:id="44" w:name="_Toc356805340"/>
       <w:r>
         <w:t>Требования к внешним интерфейсам.</w:t>
       </w:r>
-      <w:bookmarkEnd w:id="42"/>
       <w:bookmarkEnd w:id="43"/>
+      <w:bookmarkEnd w:id="44"/>
       <w:r>
         <w:t xml:space="preserve"> </w:t>
       </w:r>
@@ -12416,13 +12419,13 @@
       <w:pPr>
         <w:pStyle w:val="Heading3"/>
       </w:pPr>
-      <w:bookmarkStart w:id="44" w:name="_Toc326921610"/>
-      <w:bookmarkStart w:id="45" w:name="_Toc356805341"/>
+      <w:bookmarkStart w:id="45" w:name="_Toc326921610"/>
+      <w:bookmarkStart w:id="46" w:name="_Toc356805341"/>
       <w:r>
         <w:t>Функциональные требования</w:t>
       </w:r>
-      <w:bookmarkEnd w:id="44"/>
       <w:bookmarkEnd w:id="45"/>
+      <w:bookmarkEnd w:id="46"/>
     </w:p>
     <w:p>
       <w:pPr>
@@ -12819,13 +12822,13 @@
       <w:pPr>
         <w:pStyle w:val="Heading3"/>
       </w:pPr>
-      <w:bookmarkStart w:id="46" w:name="_Toc326921611"/>
-      <w:bookmarkStart w:id="47" w:name="_Toc356805342"/>
+      <w:bookmarkStart w:id="47" w:name="_Toc326921611"/>
+      <w:bookmarkStart w:id="48" w:name="_Toc356805342"/>
       <w:r>
         <w:t>Требования к рабочим характеристикам</w:t>
       </w:r>
-      <w:bookmarkEnd w:id="46"/>
       <w:bookmarkEnd w:id="47"/>
+      <w:bookmarkEnd w:id="48"/>
     </w:p>
     <w:p>
       <w:pPr>
@@ -12897,7 +12900,7 @@
           <w:shd w:val="clear" w:color="auto" w:fill="FFFFFF"/>
         </w:rPr>
       </w:pPr>
-      <w:bookmarkStart w:id="48" w:name="_Toc356805343"/>
+      <w:bookmarkStart w:id="49" w:name="_Toc356805343"/>
       <w:proofErr w:type="spellStart"/>
       <w:r>
         <w:rPr>
@@ -12932,7 +12935,7 @@
         </w:rPr>
         <w:t>разработки</w:t>
       </w:r>
-      <w:bookmarkEnd w:id="48"/>
+      <w:bookmarkEnd w:id="49"/>
     </w:p>
     <w:p>
       <w:pPr>
@@ -13062,11 +13065,11 @@
       <w:pPr>
         <w:pStyle w:val="Heading2"/>
       </w:pPr>
-      <w:bookmarkStart w:id="49" w:name="_Toc356805344"/>
+      <w:bookmarkStart w:id="50" w:name="_Toc356805344"/>
       <w:r>
         <w:t>Порядок контроля и приемки</w:t>
       </w:r>
-      <w:bookmarkEnd w:id="49"/>
+      <w:bookmarkEnd w:id="50"/>
     </w:p>
     <w:p>
       <w:pPr>
@@ -13122,7 +13125,7 @@
           <w:sz w:val="28"/>
         </w:rPr>
       </w:pPr>
-      <w:bookmarkStart w:id="50" w:name="_Toc296040922"/>
+      <w:bookmarkStart w:id="51" w:name="_Toc296040922"/>
       <w:r>
         <w:rPr>
           <w:b w:val="0"/>
@@ -13132,7 +13135,7 @@
         <w:lastRenderedPageBreak/>
         <w:t>3. ИССЛЕДОВАТЕЛЬСКАЯ ЧАСТЬ</w:t>
       </w:r>
-      <w:bookmarkEnd w:id="50"/>
+      <w:bookmarkEnd w:id="51"/>
     </w:p>
     <w:p>
       <w:pPr>
@@ -13154,7 +13157,7 @@
           <w:szCs w:val="32"/>
         </w:rPr>
       </w:pPr>
-      <w:bookmarkStart w:id="51" w:name="_Toc296040923"/>
+      <w:bookmarkStart w:id="52" w:name="_Toc296040923"/>
     </w:p>
     <w:p>
       <w:pPr>
@@ -13201,7 +13204,7 @@
         </w:rPr>
         <w:t>Цели и задачи исследования</w:t>
       </w:r>
-      <w:bookmarkEnd w:id="51"/>
+      <w:bookmarkEnd w:id="52"/>
     </w:p>
     <w:p>
       <w:r>
@@ -18407,7 +18410,6 @@
             </w:tcBorders>
             <w:noWrap/>
             <w:vAlign w:val="bottom"/>
-            <w:hideMark/>
           </w:tcPr>
           <w:p>
             <w:pPr>
@@ -18421,14 +18423,6 @@
                 <w:lang w:eastAsia="ru-RU"/>
               </w:rPr>
             </w:pPr>
-            <w:r>
-              <w:rPr>
-                <w:rFonts w:ascii="Arial CYR" w:hAnsi="Arial CYR" w:cs="Arial CYR"/>
-                <w:sz w:val="16"/>
-                <w:szCs w:val="16"/>
-              </w:rPr>
-              <w:t>Должно быть &lt; 10%, допускается &lt; 20%.</w:t>
-            </w:r>
           </w:p>
         </w:tc>
       </w:tr>
@@ -22129,7 +22123,6 @@
             </w:tcBorders>
             <w:noWrap/>
             <w:vAlign w:val="bottom"/>
-            <w:hideMark/>
           </w:tcPr>
           <w:p>
             <w:pPr>
@@ -22143,14 +22136,6 @@
                 <w:lang w:eastAsia="ru-RU"/>
               </w:rPr>
             </w:pPr>
-            <w:r>
-              <w:rPr>
-                <w:rFonts w:ascii="Arial CYR" w:hAnsi="Arial CYR" w:cs="Arial CYR"/>
-                <w:sz w:val="16"/>
-                <w:szCs w:val="16"/>
-              </w:rPr>
-              <w:t>Должно быть &lt; 10%, допускается &lt; 20%.</w:t>
-            </w:r>
           </w:p>
         </w:tc>
       </w:tr>
@@ -22741,7 +22726,7 @@
     </w:p>
     <w:tbl>
       <w:tblPr>
-        <w:tblW w:w="8200" w:type="dxa"/>
+        <w:tblW w:w="8671" w:type="dxa"/>
         <w:jc w:val="center"/>
         <w:tblInd w:w="95" w:type="dxa"/>
         <w:tblLook w:val="04A0" w:firstRow="1" w:lastRow="0" w:firstColumn="1" w:lastColumn="0" w:noHBand="0" w:noVBand="1"/>
@@ -22749,7 +22734,7 @@
       <w:tblGrid>
         <w:gridCol w:w="1884"/>
         <w:gridCol w:w="828"/>
-        <w:gridCol w:w="884"/>
+        <w:gridCol w:w="1057"/>
         <w:gridCol w:w="939"/>
         <w:gridCol w:w="828"/>
         <w:gridCol w:w="828"/>
@@ -22802,7 +22787,7 @@
         </w:tc>
         <w:tc>
           <w:tcPr>
-            <w:tcW w:w="3836" w:type="dxa"/>
+            <w:tcW w:w="4307" w:type="dxa"/>
             <w:gridSpan w:val="5"/>
             <w:tcBorders>
               <w:top w:val="single" w:sz="8" w:space="0" w:color="auto"/>
@@ -22918,7 +22903,7 @@
         </w:tc>
         <w:tc>
           <w:tcPr>
-            <w:tcW w:w="3836" w:type="dxa"/>
+            <w:tcW w:w="4307" w:type="dxa"/>
             <w:gridSpan w:val="5"/>
             <w:tcBorders>
               <w:top w:val="nil"/>
@@ -23030,7 +23015,7 @@
         </w:tc>
         <w:tc>
           <w:tcPr>
-            <w:tcW w:w="3836" w:type="dxa"/>
+            <w:tcW w:w="4307" w:type="dxa"/>
             <w:gridSpan w:val="5"/>
             <w:tcBorders>
               <w:top w:val="single" w:sz="4" w:space="0" w:color="auto"/>
@@ -23142,7 +23127,7 @@
         </w:tc>
         <w:tc>
           <w:tcPr>
-            <w:tcW w:w="3836" w:type="dxa"/>
+            <w:tcW w:w="4307" w:type="dxa"/>
             <w:gridSpan w:val="5"/>
             <w:tcBorders>
               <w:top w:val="single" w:sz="4" w:space="0" w:color="auto"/>
@@ -23254,7 +23239,7 @@
         </w:tc>
         <w:tc>
           <w:tcPr>
-            <w:tcW w:w="3836" w:type="dxa"/>
+            <w:tcW w:w="4307" w:type="dxa"/>
             <w:gridSpan w:val="5"/>
             <w:tcBorders>
               <w:top w:val="single" w:sz="4" w:space="0" w:color="auto"/>
@@ -23366,7 +23351,7 @@
         </w:tc>
         <w:tc>
           <w:tcPr>
-            <w:tcW w:w="3836" w:type="dxa"/>
+            <w:tcW w:w="4307" w:type="dxa"/>
             <w:gridSpan w:val="5"/>
             <w:tcBorders>
               <w:top w:val="single" w:sz="4" w:space="0" w:color="auto"/>
@@ -23463,7 +23448,7 @@
         </w:tc>
         <w:tc>
           <w:tcPr>
-            <w:tcW w:w="788" w:type="dxa"/>
+            <w:tcW w:w="828" w:type="dxa"/>
             <w:noWrap/>
             <w:vAlign w:val="bottom"/>
             <w:hideMark/>
@@ -23482,7 +23467,7 @@
         </w:tc>
         <w:tc>
           <w:tcPr>
-            <w:tcW w:w="748" w:type="dxa"/>
+            <w:tcW w:w="1057" w:type="dxa"/>
             <w:noWrap/>
             <w:vAlign w:val="bottom"/>
             <w:hideMark/>
@@ -23501,7 +23486,7 @@
         </w:tc>
         <w:tc>
           <w:tcPr>
-            <w:tcW w:w="784" w:type="dxa"/>
+            <w:tcW w:w="766" w:type="dxa"/>
             <w:noWrap/>
             <w:vAlign w:val="bottom"/>
             <w:hideMark/>
@@ -23520,7 +23505,7 @@
         </w:tc>
         <w:tc>
           <w:tcPr>
-            <w:tcW w:w="765" w:type="dxa"/>
+            <w:tcW w:w="828" w:type="dxa"/>
             <w:noWrap/>
             <w:vAlign w:val="bottom"/>
             <w:hideMark/>
@@ -23539,7 +23524,7 @@
         </w:tc>
         <w:tc>
           <w:tcPr>
-            <w:tcW w:w="751" w:type="dxa"/>
+            <w:tcW w:w="828" w:type="dxa"/>
             <w:noWrap/>
             <w:vAlign w:val="bottom"/>
             <w:hideMark/>
@@ -23637,7 +23622,7 @@
         </w:tc>
         <w:tc>
           <w:tcPr>
-            <w:tcW w:w="788" w:type="dxa"/>
+            <w:tcW w:w="828" w:type="dxa"/>
             <w:tcBorders>
               <w:top w:val="single" w:sz="8" w:space="0" w:color="auto"/>
               <w:left w:val="nil"/>
@@ -23672,7 +23657,7 @@
         </w:tc>
         <w:tc>
           <w:tcPr>
-            <w:tcW w:w="748" w:type="dxa"/>
+            <w:tcW w:w="1057" w:type="dxa"/>
             <w:tcBorders>
               <w:top w:val="single" w:sz="8" w:space="0" w:color="auto"/>
               <w:left w:val="nil"/>
@@ -23707,7 +23692,7 @@
         </w:tc>
         <w:tc>
           <w:tcPr>
-            <w:tcW w:w="784" w:type="dxa"/>
+            <w:tcW w:w="766" w:type="dxa"/>
             <w:tcBorders>
               <w:top w:val="single" w:sz="8" w:space="0" w:color="auto"/>
               <w:left w:val="nil"/>
@@ -23742,7 +23727,7 @@
         </w:tc>
         <w:tc>
           <w:tcPr>
-            <w:tcW w:w="765" w:type="dxa"/>
+            <w:tcW w:w="828" w:type="dxa"/>
             <w:tcBorders>
               <w:top w:val="single" w:sz="8" w:space="0" w:color="auto"/>
               <w:left w:val="nil"/>
@@ -23777,7 +23762,7 @@
         </w:tc>
         <w:tc>
           <w:tcPr>
-            <w:tcW w:w="751" w:type="dxa"/>
+            <w:tcW w:w="828" w:type="dxa"/>
             <w:tcBorders>
               <w:top w:val="single" w:sz="8" w:space="0" w:color="auto"/>
               <w:left w:val="nil"/>
@@ -23940,7 +23925,7 @@
         </w:tc>
         <w:tc>
           <w:tcPr>
-            <w:tcW w:w="788" w:type="dxa"/>
+            <w:tcW w:w="828" w:type="dxa"/>
             <w:tcBorders>
               <w:top w:val="nil"/>
               <w:left w:val="nil"/>
@@ -23973,7 +23958,7 @@
         </w:tc>
         <w:tc>
           <w:tcPr>
-            <w:tcW w:w="748" w:type="dxa"/>
+            <w:tcW w:w="1057" w:type="dxa"/>
             <w:tcBorders>
               <w:top w:val="nil"/>
               <w:left w:val="nil"/>
@@ -24007,7 +23992,7 @@
         </w:tc>
         <w:tc>
           <w:tcPr>
-            <w:tcW w:w="784" w:type="dxa"/>
+            <w:tcW w:w="766" w:type="dxa"/>
             <w:tcBorders>
               <w:top w:val="nil"/>
               <w:left w:val="nil"/>
@@ -24041,7 +24026,7 @@
         </w:tc>
         <w:tc>
           <w:tcPr>
-            <w:tcW w:w="765" w:type="dxa"/>
+            <w:tcW w:w="828" w:type="dxa"/>
             <w:tcBorders>
               <w:top w:val="nil"/>
               <w:left w:val="nil"/>
@@ -24075,7 +24060,7 @@
         </w:tc>
         <w:tc>
           <w:tcPr>
-            <w:tcW w:w="751" w:type="dxa"/>
+            <w:tcW w:w="828" w:type="dxa"/>
             <w:tcBorders>
               <w:top w:val="nil"/>
               <w:left w:val="nil"/>
@@ -24214,7 +24199,7 @@
         </w:tc>
         <w:tc>
           <w:tcPr>
-            <w:tcW w:w="788" w:type="dxa"/>
+            <w:tcW w:w="828" w:type="dxa"/>
             <w:tcBorders>
               <w:top w:val="nil"/>
               <w:left w:val="nil"/>
@@ -24247,7 +24232,7 @@
         </w:tc>
         <w:tc>
           <w:tcPr>
-            <w:tcW w:w="748" w:type="dxa"/>
+            <w:tcW w:w="1057" w:type="dxa"/>
             <w:tcBorders>
               <w:top w:val="nil"/>
               <w:left w:val="nil"/>
@@ -24280,7 +24265,7 @@
         </w:tc>
         <w:tc>
           <w:tcPr>
-            <w:tcW w:w="784" w:type="dxa"/>
+            <w:tcW w:w="766" w:type="dxa"/>
             <w:tcBorders>
               <w:top w:val="nil"/>
               <w:left w:val="nil"/>
@@ -24314,7 +24299,7 @@
         </w:tc>
         <w:tc>
           <w:tcPr>
-            <w:tcW w:w="765" w:type="dxa"/>
+            <w:tcW w:w="828" w:type="dxa"/>
             <w:tcBorders>
               <w:top w:val="nil"/>
               <w:left w:val="nil"/>
@@ -24348,7 +24333,7 @@
         </w:tc>
         <w:tc>
           <w:tcPr>
-            <w:tcW w:w="751" w:type="dxa"/>
+            <w:tcW w:w="828" w:type="dxa"/>
             <w:tcBorders>
               <w:top w:val="nil"/>
               <w:left w:val="nil"/>
@@ -24487,7 +24472,7 @@
         </w:tc>
         <w:tc>
           <w:tcPr>
-            <w:tcW w:w="788" w:type="dxa"/>
+            <w:tcW w:w="828" w:type="dxa"/>
             <w:tcBorders>
               <w:top w:val="nil"/>
               <w:left w:val="nil"/>
@@ -24520,7 +24505,7 @@
         </w:tc>
         <w:tc>
           <w:tcPr>
-            <w:tcW w:w="748" w:type="dxa"/>
+            <w:tcW w:w="1057" w:type="dxa"/>
             <w:tcBorders>
               <w:top w:val="nil"/>
               <w:left w:val="nil"/>
@@ -24553,7 +24538,7 @@
         </w:tc>
         <w:tc>
           <w:tcPr>
-            <w:tcW w:w="784" w:type="dxa"/>
+            <w:tcW w:w="766" w:type="dxa"/>
             <w:tcBorders>
               <w:top w:val="nil"/>
               <w:left w:val="nil"/>
@@ -24586,7 +24571,7 @@
         </w:tc>
         <w:tc>
           <w:tcPr>
-            <w:tcW w:w="765" w:type="dxa"/>
+            <w:tcW w:w="828" w:type="dxa"/>
             <w:tcBorders>
               <w:top w:val="nil"/>
               <w:left w:val="nil"/>
@@ -24620,7 +24605,7 @@
         </w:tc>
         <w:tc>
           <w:tcPr>
-            <w:tcW w:w="751" w:type="dxa"/>
+            <w:tcW w:w="828" w:type="dxa"/>
             <w:tcBorders>
               <w:top w:val="nil"/>
               <w:left w:val="nil"/>
@@ -24759,7 +24744,7 @@
         </w:tc>
         <w:tc>
           <w:tcPr>
-            <w:tcW w:w="788" w:type="dxa"/>
+            <w:tcW w:w="828" w:type="dxa"/>
             <w:tcBorders>
               <w:top w:val="nil"/>
               <w:left w:val="nil"/>
@@ -24792,7 +24777,7 @@
         </w:tc>
         <w:tc>
           <w:tcPr>
-            <w:tcW w:w="748" w:type="dxa"/>
+            <w:tcW w:w="1057" w:type="dxa"/>
             <w:tcBorders>
               <w:top w:val="nil"/>
               <w:left w:val="nil"/>
@@ -24825,7 +24810,7 @@
         </w:tc>
         <w:tc>
           <w:tcPr>
-            <w:tcW w:w="784" w:type="dxa"/>
+            <w:tcW w:w="766" w:type="dxa"/>
             <w:tcBorders>
               <w:top w:val="nil"/>
               <w:left w:val="nil"/>
@@ -24858,7 +24843,7 @@
         </w:tc>
         <w:tc>
           <w:tcPr>
-            <w:tcW w:w="765" w:type="dxa"/>
+            <w:tcW w:w="828" w:type="dxa"/>
             <w:tcBorders>
               <w:top w:val="nil"/>
               <w:left w:val="nil"/>
@@ -24891,7 +24876,7 @@
         </w:tc>
         <w:tc>
           <w:tcPr>
-            <w:tcW w:w="751" w:type="dxa"/>
+            <w:tcW w:w="828" w:type="dxa"/>
             <w:tcBorders>
               <w:top w:val="nil"/>
               <w:left w:val="nil"/>
@@ -25030,7 +25015,7 @@
         </w:tc>
         <w:tc>
           <w:tcPr>
-            <w:tcW w:w="788" w:type="dxa"/>
+            <w:tcW w:w="828" w:type="dxa"/>
             <w:tcBorders>
               <w:top w:val="nil"/>
               <w:left w:val="nil"/>
@@ -25063,7 +25048,7 @@
         </w:tc>
         <w:tc>
           <w:tcPr>
-            <w:tcW w:w="748" w:type="dxa"/>
+            <w:tcW w:w="1057" w:type="dxa"/>
             <w:tcBorders>
               <w:top w:val="nil"/>
               <w:left w:val="nil"/>
@@ -25096,7 +25081,7 @@
         </w:tc>
         <w:tc>
           <w:tcPr>
-            <w:tcW w:w="784" w:type="dxa"/>
+            <w:tcW w:w="766" w:type="dxa"/>
             <w:tcBorders>
               <w:top w:val="nil"/>
               <w:left w:val="nil"/>
@@ -25129,7 +25114,7 @@
         </w:tc>
         <w:tc>
           <w:tcPr>
-            <w:tcW w:w="765" w:type="dxa"/>
+            <w:tcW w:w="828" w:type="dxa"/>
             <w:tcBorders>
               <w:top w:val="nil"/>
               <w:left w:val="nil"/>
@@ -25162,7 +25147,7 @@
         </w:tc>
         <w:tc>
           <w:tcPr>
-            <w:tcW w:w="751" w:type="dxa"/>
+            <w:tcW w:w="828" w:type="dxa"/>
             <w:tcBorders>
               <w:top w:val="nil"/>
               <w:left w:val="nil"/>
@@ -25300,7 +25285,7 @@
         </w:tc>
         <w:tc>
           <w:tcPr>
-            <w:tcW w:w="788" w:type="dxa"/>
+            <w:tcW w:w="828" w:type="dxa"/>
             <w:tcBorders>
               <w:top w:val="nil"/>
               <w:left w:val="nil"/>
@@ -25333,7 +25318,7 @@
         </w:tc>
         <w:tc>
           <w:tcPr>
-            <w:tcW w:w="748" w:type="dxa"/>
+            <w:tcW w:w="1057" w:type="dxa"/>
             <w:tcBorders>
               <w:top w:val="nil"/>
               <w:left w:val="nil"/>
@@ -25360,13 +25345,13 @@
                 <w:rFonts w:ascii="Arial CYR" w:hAnsi="Arial CYR" w:cs="Arial CYR"/>
                 <w:sz w:val="20"/>
               </w:rPr>
-              <w:t>######</w:t>
-            </w:r>
-          </w:p>
-        </w:tc>
-        <w:tc>
-          <w:tcPr>
-            <w:tcW w:w="784" w:type="dxa"/>
+              <w:t>24</w:t>
+            </w:r>
+          </w:p>
+        </w:tc>
+        <w:tc>
+          <w:tcPr>
+            <w:tcW w:w="766" w:type="dxa"/>
             <w:tcBorders>
               <w:top w:val="nil"/>
               <w:left w:val="nil"/>
@@ -25399,7 +25384,7 @@
         </w:tc>
         <w:tc>
           <w:tcPr>
-            <w:tcW w:w="765" w:type="dxa"/>
+            <w:tcW w:w="828" w:type="dxa"/>
             <w:tcBorders>
               <w:top w:val="nil"/>
               <w:left w:val="nil"/>
@@ -25432,7 +25417,7 @@
         </w:tc>
         <w:tc>
           <w:tcPr>
-            <w:tcW w:w="751" w:type="dxa"/>
+            <w:tcW w:w="828" w:type="dxa"/>
             <w:tcBorders>
               <w:top w:val="nil"/>
               <w:left w:val="nil"/>
@@ -25558,7 +25543,7 @@
         </w:tc>
         <w:tc>
           <w:tcPr>
-            <w:tcW w:w="788" w:type="dxa"/>
+            <w:tcW w:w="828" w:type="dxa"/>
             <w:noWrap/>
             <w:vAlign w:val="bottom"/>
             <w:hideMark/>
@@ -25577,7 +25562,7 @@
         </w:tc>
         <w:tc>
           <w:tcPr>
-            <w:tcW w:w="748" w:type="dxa"/>
+            <w:tcW w:w="1057" w:type="dxa"/>
             <w:noWrap/>
             <w:vAlign w:val="bottom"/>
             <w:hideMark/>
@@ -25596,7 +25581,7 @@
         </w:tc>
         <w:tc>
           <w:tcPr>
-            <w:tcW w:w="784" w:type="dxa"/>
+            <w:tcW w:w="766" w:type="dxa"/>
             <w:noWrap/>
             <w:vAlign w:val="bottom"/>
             <w:hideMark/>
@@ -25615,7 +25600,7 @@
         </w:tc>
         <w:tc>
           <w:tcPr>
-            <w:tcW w:w="765" w:type="dxa"/>
+            <w:tcW w:w="828" w:type="dxa"/>
             <w:noWrap/>
             <w:vAlign w:val="bottom"/>
             <w:hideMark/>
@@ -25634,7 +25619,7 @@
         </w:tc>
         <w:tc>
           <w:tcPr>
-            <w:tcW w:w="751" w:type="dxa"/>
+            <w:tcW w:w="828" w:type="dxa"/>
             <w:noWrap/>
             <w:vAlign w:val="bottom"/>
             <w:hideMark/>
@@ -25697,7 +25682,7 @@
         </w:trPr>
         <w:tc>
           <w:tcPr>
-            <w:tcW w:w="3420" w:type="dxa"/>
+            <w:tcW w:w="3769" w:type="dxa"/>
             <w:gridSpan w:val="3"/>
             <w:tcBorders>
               <w:top w:val="single" w:sz="8" w:space="0" w:color="FF0000"/>
@@ -25731,7 +25716,7 @@
         </w:tc>
         <w:tc>
           <w:tcPr>
-            <w:tcW w:w="784" w:type="dxa"/>
+            <w:tcW w:w="766" w:type="dxa"/>
             <w:tcBorders>
               <w:top w:val="single" w:sz="8" w:space="0" w:color="FF0000"/>
               <w:left w:val="nil"/>
@@ -25768,7 +25753,7 @@
         </w:tc>
         <w:tc>
           <w:tcPr>
-            <w:tcW w:w="765" w:type="dxa"/>
+            <w:tcW w:w="828" w:type="dxa"/>
             <w:tcBorders>
               <w:top w:val="single" w:sz="8" w:space="0" w:color="FF0000"/>
               <w:left w:val="nil"/>
@@ -25805,7 +25790,7 @@
         </w:tc>
         <w:tc>
           <w:tcPr>
-            <w:tcW w:w="3231" w:type="dxa"/>
+            <w:tcW w:w="3308" w:type="dxa"/>
             <w:gridSpan w:val="3"/>
             <w:tcBorders>
               <w:top w:val="single" w:sz="8" w:space="0" w:color="FF0000"/>
@@ -25829,14 +25814,6 @@
                 <w:lang w:eastAsia="ru-RU"/>
               </w:rPr>
             </w:pPr>
-            <w:r>
-              <w:rPr>
-                <w:rFonts w:ascii="Arial CYR" w:hAnsi="Arial CYR" w:cs="Arial CYR"/>
-                <w:sz w:val="16"/>
-                <w:szCs w:val="16"/>
-              </w:rPr>
-              <w:t>Должно быть &lt; 10%, допускается &lt; 20%.</w:t>
-            </w:r>
           </w:p>
         </w:tc>
       </w:tr>
@@ -25866,7 +25843,7 @@
         </w:tc>
         <w:tc>
           <w:tcPr>
-            <w:tcW w:w="788" w:type="dxa"/>
+            <w:tcW w:w="828" w:type="dxa"/>
             <w:noWrap/>
             <w:vAlign w:val="bottom"/>
             <w:hideMark/>
@@ -25885,7 +25862,7 @@
         </w:tc>
         <w:tc>
           <w:tcPr>
-            <w:tcW w:w="748" w:type="dxa"/>
+            <w:tcW w:w="1057" w:type="dxa"/>
             <w:noWrap/>
             <w:vAlign w:val="bottom"/>
             <w:hideMark/>
@@ -25904,7 +25881,7 @@
         </w:tc>
         <w:tc>
           <w:tcPr>
-            <w:tcW w:w="784" w:type="dxa"/>
+            <w:tcW w:w="766" w:type="dxa"/>
             <w:noWrap/>
             <w:vAlign w:val="bottom"/>
             <w:hideMark/>
@@ -25923,7 +25900,7 @@
         </w:tc>
         <w:tc>
           <w:tcPr>
-            <w:tcW w:w="765" w:type="dxa"/>
+            <w:tcW w:w="828" w:type="dxa"/>
             <w:noWrap/>
             <w:vAlign w:val="bottom"/>
             <w:hideMark/>
@@ -25942,7 +25919,7 @@
         </w:tc>
         <w:tc>
           <w:tcPr>
-            <w:tcW w:w="751" w:type="dxa"/>
+            <w:tcW w:w="828" w:type="dxa"/>
             <w:noWrap/>
             <w:vAlign w:val="bottom"/>
             <w:hideMark/>
@@ -26024,7 +26001,7 @@
         </w:tc>
         <w:tc>
           <w:tcPr>
-            <w:tcW w:w="788" w:type="dxa"/>
+            <w:tcW w:w="828" w:type="dxa"/>
             <w:noWrap/>
             <w:vAlign w:val="center"/>
             <w:hideMark/>
@@ -26059,7 +26036,7 @@
         </w:tc>
         <w:tc>
           <w:tcPr>
-            <w:tcW w:w="748" w:type="dxa"/>
+            <w:tcW w:w="1057" w:type="dxa"/>
             <w:noWrap/>
             <w:vAlign w:val="bottom"/>
             <w:hideMark/>
@@ -26088,7 +26065,7 @@
         </w:tc>
         <w:tc>
           <w:tcPr>
-            <w:tcW w:w="784" w:type="dxa"/>
+            <w:tcW w:w="766" w:type="dxa"/>
             <w:noWrap/>
             <w:vAlign w:val="bottom"/>
             <w:hideMark/>
@@ -26107,7 +26084,7 @@
         </w:tc>
         <w:tc>
           <w:tcPr>
-            <w:tcW w:w="765" w:type="dxa"/>
+            <w:tcW w:w="828" w:type="dxa"/>
             <w:noWrap/>
             <w:vAlign w:val="bottom"/>
             <w:hideMark/>
@@ -26126,7 +26103,7 @@
         </w:tc>
         <w:tc>
           <w:tcPr>
-            <w:tcW w:w="751" w:type="dxa"/>
+            <w:tcW w:w="828" w:type="dxa"/>
             <w:noWrap/>
             <w:vAlign w:val="bottom"/>
             <w:hideMark/>
@@ -26208,7 +26185,7 @@
         </w:tc>
         <w:tc>
           <w:tcPr>
-            <w:tcW w:w="788" w:type="dxa"/>
+            <w:tcW w:w="828" w:type="dxa"/>
             <w:noWrap/>
             <w:vAlign w:val="center"/>
             <w:hideMark/>
@@ -26241,7 +26218,7 @@
         </w:tc>
         <w:tc>
           <w:tcPr>
-            <w:tcW w:w="748" w:type="dxa"/>
+            <w:tcW w:w="1057" w:type="dxa"/>
             <w:noWrap/>
             <w:vAlign w:val="bottom"/>
             <w:hideMark/>
@@ -26270,7 +26247,7 @@
         </w:tc>
         <w:tc>
           <w:tcPr>
-            <w:tcW w:w="784" w:type="dxa"/>
+            <w:tcW w:w="766" w:type="dxa"/>
             <w:noWrap/>
             <w:vAlign w:val="bottom"/>
             <w:hideMark/>
@@ -26289,7 +26266,7 @@
         </w:tc>
         <w:tc>
           <w:tcPr>
-            <w:tcW w:w="765" w:type="dxa"/>
+            <w:tcW w:w="828" w:type="dxa"/>
             <w:noWrap/>
             <w:vAlign w:val="bottom"/>
             <w:hideMark/>
@@ -26308,7 +26285,7 @@
         </w:tc>
         <w:tc>
           <w:tcPr>
-            <w:tcW w:w="751" w:type="dxa"/>
+            <w:tcW w:w="828" w:type="dxa"/>
             <w:noWrap/>
             <w:vAlign w:val="bottom"/>
             <w:hideMark/>
@@ -29521,23 +29498,23 @@
       <w:pPr>
         <w:pStyle w:val="Heading1"/>
       </w:pPr>
-      <w:bookmarkStart w:id="52" w:name="_Toc356805350"/>
+      <w:bookmarkStart w:id="53" w:name="_Toc356805350"/>
       <w:r>
         <w:lastRenderedPageBreak/>
         <w:t>Конструкторская часть</w:t>
       </w:r>
-      <w:bookmarkEnd w:id="52"/>
+      <w:bookmarkEnd w:id="53"/>
     </w:p>
     <w:p>
       <w:pPr>
         <w:pStyle w:val="Heading2"/>
         <w:ind w:left="0" w:firstLine="0"/>
       </w:pPr>
-      <w:bookmarkStart w:id="53" w:name="_Toc356805351"/>
+      <w:bookmarkStart w:id="54" w:name="_Toc356805351"/>
       <w:r>
         <w:t>Выбор средств разработки</w:t>
       </w:r>
-      <w:bookmarkEnd w:id="53"/>
+      <w:bookmarkEnd w:id="54"/>
     </w:p>
     <w:p>
       <w:pPr>
@@ -30722,11 +30699,11 @@
         <w:pStyle w:val="Heading2"/>
         <w:ind w:left="0" w:firstLine="0"/>
       </w:pPr>
-      <w:bookmarkStart w:id="54" w:name="_Toc356805352"/>
+      <w:bookmarkStart w:id="55" w:name="_Toc356805352"/>
       <w:r>
         <w:t>Архитектура программного средства</w:t>
       </w:r>
-      <w:bookmarkEnd w:id="54"/>
+      <w:bookmarkEnd w:id="55"/>
     </w:p>
     <w:p>
       <w:r>
@@ -30968,12 +30945,12 @@
       <w:pPr>
         <w:pStyle w:val="Heading1"/>
       </w:pPr>
-      <w:bookmarkStart w:id="55" w:name="_Toc356805353"/>
+      <w:bookmarkStart w:id="56" w:name="_Toc356805353"/>
       <w:r>
         <w:lastRenderedPageBreak/>
         <w:t>Экспериментальная часть</w:t>
       </w:r>
-      <w:bookmarkEnd w:id="55"/>
+      <w:bookmarkEnd w:id="56"/>
       <w:r>
         <w:t xml:space="preserve"> </w:t>
       </w:r>
@@ -30983,11 +30960,11 @@
         <w:pStyle w:val="Heading2"/>
         <w:ind w:left="0" w:firstLine="0"/>
       </w:pPr>
-      <w:bookmarkStart w:id="56" w:name="_Toc356805354"/>
+      <w:bookmarkStart w:id="57" w:name="_Toc356805354"/>
       <w:r>
         <w:t>Назначение тестирования</w:t>
       </w:r>
-      <w:bookmarkEnd w:id="56"/>
+      <w:bookmarkEnd w:id="57"/>
     </w:p>
     <w:p>
       <w:pPr>
@@ -31010,11 +30987,11 @@
         <w:pStyle w:val="Heading2"/>
         <w:ind w:left="0" w:firstLine="0"/>
       </w:pPr>
-      <w:bookmarkStart w:id="57" w:name="_Toc356805355"/>
+      <w:bookmarkStart w:id="58" w:name="_Toc356805355"/>
       <w:r>
         <w:t>Тестирование в нормальных условиях</w:t>
       </w:r>
-      <w:bookmarkEnd w:id="57"/>
+      <w:bookmarkEnd w:id="58"/>
     </w:p>
     <w:p>
       <w:r>
@@ -31039,12 +31016,12 @@
         <w:pStyle w:val="Heading2"/>
         <w:ind w:left="0" w:firstLine="0"/>
       </w:pPr>
-      <w:bookmarkStart w:id="58" w:name="_Toc356805356"/>
+      <w:bookmarkStart w:id="59" w:name="_Toc356805356"/>
       <w:r>
         <w:lastRenderedPageBreak/>
         <w:t>Проверка программной системы в экстремальных условиях</w:t>
       </w:r>
-      <w:bookmarkEnd w:id="58"/>
+      <w:bookmarkEnd w:id="59"/>
     </w:p>
     <w:p>
       <w:r>
@@ -31072,19 +31049,19 @@
         <w:pStyle w:val="Heading2"/>
         <w:ind w:left="0" w:firstLine="0"/>
       </w:pPr>
-      <w:bookmarkStart w:id="59" w:name="_Toc314727477"/>
-      <w:bookmarkStart w:id="60" w:name="_Toc315686640"/>
-      <w:bookmarkStart w:id="61" w:name="_Toc318277995"/>
-      <w:bookmarkStart w:id="62" w:name="_Toc326597714"/>
-      <w:bookmarkStart w:id="63" w:name="_Toc356805357"/>
+      <w:bookmarkStart w:id="60" w:name="_Toc314727477"/>
+      <w:bookmarkStart w:id="61" w:name="_Toc315686640"/>
+      <w:bookmarkStart w:id="62" w:name="_Toc318277995"/>
+      <w:bookmarkStart w:id="63" w:name="_Toc326597714"/>
+      <w:bookmarkStart w:id="64" w:name="_Toc356805357"/>
       <w:r>
         <w:t>Проверка программной системы в исключительных ситуациях</w:t>
       </w:r>
-      <w:bookmarkEnd w:id="59"/>
       <w:bookmarkEnd w:id="60"/>
       <w:bookmarkEnd w:id="61"/>
       <w:bookmarkEnd w:id="62"/>
       <w:bookmarkEnd w:id="63"/>
+      <w:bookmarkEnd w:id="64"/>
     </w:p>
     <w:p>
       <w:r>
@@ -31117,11 +31094,11 @@
         <w:pStyle w:val="Heading2"/>
         <w:ind w:left="0" w:firstLine="0"/>
       </w:pPr>
-      <w:bookmarkStart w:id="64" w:name="_Toc356805358"/>
+      <w:bookmarkStart w:id="65" w:name="_Toc356805358"/>
       <w:r>
         <w:t>Основные выводы</w:t>
       </w:r>
-      <w:bookmarkEnd w:id="64"/>
+      <w:bookmarkEnd w:id="65"/>
     </w:p>
     <w:p>
       <w:pPr>
@@ -31220,23 +31197,23 @@
       <w:pPr>
         <w:pStyle w:val="Heading1"/>
       </w:pPr>
-      <w:bookmarkStart w:id="65" w:name="_Toc356805359"/>
+      <w:bookmarkStart w:id="66" w:name="_Toc356805359"/>
       <w:r>
         <w:lastRenderedPageBreak/>
         <w:t>Техническая документация</w:t>
       </w:r>
-      <w:bookmarkEnd w:id="65"/>
+      <w:bookmarkEnd w:id="66"/>
     </w:p>
     <w:p>
       <w:pPr>
         <w:pStyle w:val="Heading2"/>
         <w:ind w:left="0" w:firstLine="0"/>
       </w:pPr>
-      <w:bookmarkStart w:id="66" w:name="_Toc356805360"/>
+      <w:bookmarkStart w:id="67" w:name="_Toc356805360"/>
       <w:r>
         <w:t>Руководство пользователя</w:t>
       </w:r>
-      <w:bookmarkEnd w:id="66"/>
+      <w:bookmarkEnd w:id="67"/>
     </w:p>
     <w:p>
       <w:pPr>
@@ -31324,11 +31301,11 @@
         <w:pStyle w:val="Heading2"/>
         <w:ind w:left="0" w:firstLine="0"/>
       </w:pPr>
-      <w:bookmarkStart w:id="67" w:name="_Toc356805361"/>
+      <w:bookmarkStart w:id="68" w:name="_Toc356805361"/>
       <w:r>
         <w:t>Руководство администратора</w:t>
       </w:r>
-      <w:bookmarkEnd w:id="67"/>
+      <w:bookmarkEnd w:id="68"/>
     </w:p>
     <w:p>
       <w:pPr>
@@ -31920,7 +31897,7 @@
           <w:shd w:val="clear" w:color="auto" w:fill="FFFFFF"/>
         </w:rPr>
       </w:pPr>
-      <w:bookmarkStart w:id="68" w:name="_Toc356805362"/>
+      <w:bookmarkStart w:id="69" w:name="_Toc356805362"/>
       <w:r>
         <w:rPr>
           <w:rStyle w:val="apple-converted-space"/>
@@ -31942,7 +31919,7 @@
         </w:rPr>
         <w:t>ние</w:t>
       </w:r>
-      <w:bookmarkEnd w:id="68"/>
+      <w:bookmarkEnd w:id="69"/>
     </w:p>
     <w:p>
       <w:r>
@@ -32022,7 +31999,7 @@
           <w:shd w:val="clear" w:color="auto" w:fill="FFFFFF"/>
         </w:rPr>
       </w:pPr>
-      <w:bookmarkStart w:id="69" w:name="_Toc356805363"/>
+      <w:bookmarkStart w:id="70" w:name="_Toc356805363"/>
       <w:r>
         <w:rPr>
           <w:rStyle w:val="apple-converted-space"/>
@@ -32034,7 +32011,7 @@
         <w:lastRenderedPageBreak/>
         <w:t>Список литературы</w:t>
       </w:r>
-      <w:bookmarkEnd w:id="69"/>
+      <w:bookmarkEnd w:id="70"/>
     </w:p>
     <w:p>
       <w:pPr>
@@ -32583,12 +32560,7 @@
         <w:t xml:space="preserve"> [Электронный ресурс]. – Режим доступа: </w:t>
       </w:r>
       <w:r>
-        <w:t>http://developer.android.c</w:t>
-      </w:r>
-      <w:bookmarkStart w:id="70" w:name="_GoBack"/>
-      <w:bookmarkEnd w:id="70"/>
-      <w:r>
-        <w:t>om/tools/sdk/ndk/index.html</w:t>
+        <w:t>http://developer.android.com/tools/sdk/ndk/index.html</w:t>
       </w:r>
     </w:p>
     <w:p>
@@ -33217,7 +33189,7 @@
       <w:rPr>
         <w:noProof/>
       </w:rPr>
-      <w:t>65</w:t>
+      <w:t>8</w:t>
     </w:r>
     <w:r>
       <w:rPr>
@@ -39672,7 +39644,7 @@
 </file>
 
 <file path=customXml/itemProps1.xml><?xml version="1.0" encoding="utf-8"?>
-<ds:datastoreItem xmlns:ds="http://schemas.openxmlformats.org/officeDocument/2006/customXml" ds:itemID="{A7DD3893-6245-4116-84C0-78CD04D2E1EE}">
+<ds:datastoreItem xmlns:ds="http://schemas.openxmlformats.org/officeDocument/2006/customXml" ds:itemID="{5FA57C73-ED01-40E2-8B72-04D8A35BB075}">
   <ds:schemaRefs>
     <ds:schemaRef ds:uri="http://schemas.openxmlformats.org/officeDocument/2006/bibliography"/>
   </ds:schemaRefs>

</xml_diff>

<commit_message>
[add] UML  & screens
</commit_message>
<xml_diff>
--- a/primernoe_soderzhanie_diploma_Egorenkov5.docx
+++ b/primernoe_soderzhanie_diploma_Egorenkov5.docx
@@ -168,19 +168,91 @@
           <w:b/>
           <w:u w:val="single"/>
         </w:rPr>
-        <w:t xml:space="preserve">    </w:t>
+        <w:t xml:space="preserve">   </w:t>
+      </w:r>
+      <w:r>
+        <w:rPr>
+          <w:u w:val="single"/>
+        </w:rPr>
+        <w:t>Корпоративное п</w:t>
+      </w:r>
+      <w:r>
+        <w:rPr>
+          <w:u w:val="single"/>
+        </w:rPr>
+        <w:t xml:space="preserve">риложение </w:t>
+      </w:r>
+      <w:r>
+        <w:rPr>
+          <w:u w:val="single"/>
+        </w:rPr>
+        <w:t>для распространения изображений</w:t>
+      </w:r>
+      <w:r>
+        <w:rPr>
+          <w:u w:val="single"/>
+        </w:rPr>
+        <w:t xml:space="preserve"> </w:t>
+      </w:r>
+      <w:r>
+        <w:rPr>
+          <w:u w:val="single"/>
+        </w:rPr>
+        <w:tab/>
+      </w:r>
+      <w:r>
+        <w:rPr>
+          <w:u w:val="single"/>
+        </w:rPr>
+        <w:tab/>
+      </w:r>
+      <w:r>
+        <w:rPr>
+          <w:u w:val="single"/>
+        </w:rPr>
+        <w:tab/>
+      </w:r>
+      <w:r>
+        <w:rPr>
+          <w:u w:val="single"/>
+        </w:rPr>
+        <w:tab/>
+      </w:r>
+      <w:r>
+        <w:rPr>
+          <w:u w:val="single"/>
+        </w:rPr>
+        <w:t xml:space="preserve">  </w:t>
+      </w:r>
+      <w:r>
+        <w:rPr>
+          <w:i/>
+          <w:u w:val="single"/>
+        </w:rPr>
+        <w:tab/>
+      </w:r>
+      <w:r>
+        <w:rPr>
+          <w:u w:val="single"/>
+        </w:rPr>
+        <w:t xml:space="preserve">для </w:t>
       </w:r>
       <w:proofErr w:type="gramStart"/>
       <w:r>
         <w:rPr>
-          <w:highlight w:val="yellow"/>
           <w:u w:val="single"/>
         </w:rPr>
-        <w:t xml:space="preserve">Приложение для мобильной ОС </w:t>
-      </w:r>
-      <w:r>
-        <w:rPr>
-          <w:highlight w:val="yellow"/>
+        <w:t>мобильной</w:t>
+      </w:r>
+      <w:proofErr w:type="gramEnd"/>
+      <w:r>
+        <w:rPr>
+          <w:u w:val="single"/>
+        </w:rPr>
+        <w:t xml:space="preserve"> ОС </w:t>
+      </w:r>
+      <w:r>
+        <w:rPr>
           <w:u w:val="single"/>
           <w:lang w:val="en-US"/>
         </w:rPr>
@@ -188,59 +260,9 @@
       </w:r>
       <w:r>
         <w:rPr>
-          <w:highlight w:val="yellow"/>
           <w:u w:val="single"/>
         </w:rPr>
-        <w:t xml:space="preserve">, предназначенное для </w:t>
-      </w:r>
-      <w:r>
-        <w:rPr>
-          <w:highlight w:val="yellow"/>
-          <w:u w:val="single"/>
-        </w:rPr>
-        <w:t xml:space="preserve"> </w:t>
-      </w:r>
-      <w:r>
-        <w:rPr>
-          <w:highlight w:val="yellow"/>
-          <w:u w:val="single"/>
-        </w:rPr>
-        <w:tab/>
-      </w:r>
-      <w:r>
-        <w:rPr>
-          <w:highlight w:val="yellow"/>
-          <w:u w:val="single"/>
-        </w:rPr>
-        <w:tab/>
-      </w:r>
-      <w:r>
-        <w:rPr>
-          <w:highlight w:val="yellow"/>
-          <w:u w:val="single"/>
-        </w:rPr>
-        <w:tab/>
-      </w:r>
-      <w:r>
-        <w:rPr>
-          <w:highlight w:val="yellow"/>
-          <w:u w:val="single"/>
-        </w:rPr>
-        <w:tab/>
-      </w:r>
-      <w:r>
-        <w:rPr>
-          <w:highlight w:val="yellow"/>
-          <w:u w:val="single"/>
-        </w:rPr>
-        <w:t xml:space="preserve">  </w:t>
-      </w:r>
-      <w:r>
-        <w:rPr>
-          <w:highlight w:val="yellow"/>
-          <w:u w:val="single"/>
-        </w:rPr>
-        <w:t>распространения графической информации</w:t>
+        <w:t xml:space="preserve">                                   </w:t>
       </w:r>
       <w:r>
         <w:rPr>
@@ -254,23 +276,8 @@
           <w:i/>
           <w:u w:val="single"/>
         </w:rPr>
-        <w:tab/>
-      </w:r>
-      <w:r>
-        <w:rPr>
-          <w:i/>
-          <w:u w:val="single"/>
-        </w:rPr>
         <w:t xml:space="preserve">          </w:t>
       </w:r>
-      <w:r>
-        <w:rPr>
-          <w:i/>
-          <w:u w:val="single"/>
-        </w:rPr>
-        <w:tab/>
-      </w:r>
-      <w:proofErr w:type="gramEnd"/>
     </w:p>
     <w:p>
       <w:pPr>
@@ -304,10 +311,23 @@
       <w:r>
         <w:rPr>
           <w:b/>
-          <w:highlight w:val="yellow"/>
           <w:u w:val="single"/>
         </w:rPr>
-        <w:t>__861-3__</w:t>
+        <w:t>__</w:t>
+      </w:r>
+      <w:r>
+        <w:rPr>
+          <w:b/>
+          <w:u w:val="single"/>
+        </w:rPr>
+        <w:t>284</w:t>
+      </w:r>
+      <w:r>
+        <w:rPr>
+          <w:b/>
+          <w:u w:val="single"/>
+        </w:rPr>
+        <w:t>-3__</w:t>
       </w:r>
       <w:r>
         <w:t xml:space="preserve"> </w:t>
@@ -321,15 +341,27 @@
       <w:r>
         <w:rPr>
           <w:b/>
-          <w:highlight w:val="yellow"/>
           <w:u w:val="single"/>
         </w:rPr>
-        <w:t>__24 апреля__</w:t>
+        <w:t>__</w:t>
       </w:r>
       <w:r>
         <w:rPr>
           <w:b/>
-          <w:highlight w:val="yellow"/>
+          <w:u w:val="single"/>
+        </w:rPr>
+        <w:t>19</w:t>
+      </w:r>
+      <w:r>
+        <w:rPr>
+          <w:b/>
+          <w:u w:val="single"/>
+        </w:rPr>
+        <w:t xml:space="preserve"> апреля__</w:t>
+      </w:r>
+      <w:r>
+        <w:rPr>
+          <w:b/>
         </w:rPr>
         <w:t xml:space="preserve"> 2013г.</w:t>
       </w:r>
@@ -5469,12 +5501,7 @@
         <w:t>Разрабо</w:t>
       </w:r>
       <w:r>
-        <w:t>тка модели взаим</w:t>
-      </w:r>
-      <w:bookmarkStart w:id="3" w:name="_GoBack"/>
-      <w:bookmarkEnd w:id="3"/>
-      <w:r>
-        <w:t>одействия между клиентом и сервером</w:t>
+        <w:t>тка модели взаимодействия между клиентом и сервером</w:t>
       </w:r>
     </w:p>
     <w:p>
@@ -5485,13 +5512,8 @@
           <w:numId w:val="15"/>
         </w:numPr>
       </w:pPr>
-    </w:p>
-    <w:p>
-      <w:r>
-        <w:rPr>
-          <w:highlight w:val="yellow"/>
-        </w:rPr>
-        <w:t>Добавить сюда пункты про разработку приложения, а не только записки</w:t>
+      <w:r>
+        <w:t>Выбор подходящих инструментов</w:t>
       </w:r>
     </w:p>
     <w:p>
@@ -5503,6 +5525,54 @@
         </w:numPr>
       </w:pPr>
       <w:r>
+        <w:t>Реализация серверной части</w:t>
+      </w:r>
+    </w:p>
+    <w:p>
+      <w:pPr>
+        <w:pStyle w:val="ListParagraph"/>
+        <w:numPr>
+          <w:ilvl w:val="0"/>
+          <w:numId w:val="15"/>
+        </w:numPr>
+      </w:pPr>
+      <w:r>
+        <w:t>Разработка модели пользовательского интерфейса</w:t>
+      </w:r>
+    </w:p>
+    <w:p>
+      <w:pPr>
+        <w:pStyle w:val="ListParagraph"/>
+        <w:numPr>
+          <w:ilvl w:val="0"/>
+          <w:numId w:val="15"/>
+        </w:numPr>
+      </w:pPr>
+      <w:r>
+        <w:t>Разработка приложения в соответствии с выбранным интерфейсом и моделью взаимодействия с сервером</w:t>
+      </w:r>
+    </w:p>
+    <w:p>
+      <w:pPr>
+        <w:pStyle w:val="ListParagraph"/>
+        <w:numPr>
+          <w:ilvl w:val="0"/>
+          <w:numId w:val="15"/>
+        </w:numPr>
+      </w:pPr>
+      <w:r>
+        <w:t>Протестировать приложение</w:t>
+      </w:r>
+    </w:p>
+    <w:p>
+      <w:pPr>
+        <w:pStyle w:val="ListParagraph"/>
+        <w:numPr>
+          <w:ilvl w:val="0"/>
+          <w:numId w:val="15"/>
+        </w:numPr>
+      </w:pPr>
+      <w:r>
         <w:t xml:space="preserve">организация работы </w:t>
       </w:r>
       <w:r>
@@ -5645,28 +5715,28 @@
       <w:pPr>
         <w:pStyle w:val="Heading1"/>
       </w:pPr>
-      <w:bookmarkStart w:id="4" w:name="_Toc356805321"/>
+      <w:bookmarkStart w:id="3" w:name="_Toc356805321"/>
       <w:r>
         <w:lastRenderedPageBreak/>
         <w:t>Аналитическая часть</w:t>
       </w:r>
+      <w:bookmarkEnd w:id="3"/>
+    </w:p>
+    <w:p>
+      <w:pPr>
+        <w:pStyle w:val="Heading2"/>
+      </w:pPr>
+      <w:bookmarkStart w:id="4" w:name="_Toc356805322"/>
+      <w:r>
+        <w:t xml:space="preserve">Общие сведения об электронном </w:t>
+      </w:r>
+      <w:r>
+        <w:t>общении</w:t>
+      </w:r>
+      <w:r>
+        <w:t xml:space="preserve"> в организациях</w:t>
+      </w:r>
       <w:bookmarkEnd w:id="4"/>
-    </w:p>
-    <w:p>
-      <w:pPr>
-        <w:pStyle w:val="Heading2"/>
-      </w:pPr>
-      <w:bookmarkStart w:id="5" w:name="_Toc356805322"/>
-      <w:r>
-        <w:t xml:space="preserve">Общие сведения об электронном </w:t>
-      </w:r>
-      <w:r>
-        <w:t>общении</w:t>
-      </w:r>
-      <w:r>
-        <w:t xml:space="preserve"> в организациях</w:t>
-      </w:r>
-      <w:bookmarkEnd w:id="5"/>
     </w:p>
     <w:p>
       <w:r>
@@ -5913,23 +5983,6 @@
     </w:p>
     <w:p>
       <w:r>
-        <w:rPr>
-          <w:highlight w:val="yellow"/>
-        </w:rPr>
-        <w:t>Сгладить переход</w:t>
-      </w:r>
-    </w:p>
-    <w:p>
-      <w:r>
-        <w:t xml:space="preserve">Электронное общение все глубже проникает в офисные пространства по всему миру. С одной стороны, это дань моде, но с другой - психологический выверт. Для людей, склонных к интроверсии, электронная </w:t>
-      </w:r>
-      <w:r>
-        <w:lastRenderedPageBreak/>
-        <w:t xml:space="preserve">коммуникация дает возможность высказать то, что никогда не будет сказано при личном контакте. Интернет сделал коммуникационное пространство практически бесконечным. В то же время многие приверженцы электронной переписки как с клиентами и партнерами, так и с коллегами-соседями уповают на то, что электронная переписка позволяет сохранять конфиденциальность. </w:t>
-      </w:r>
-    </w:p>
-    <w:p>
-      <w:r>
         <w:t xml:space="preserve">Почти каждая компания на сегодняшний день имеет как минимум часть электронных информационных коммуникаций сочетающих в себе: </w:t>
       </w:r>
     </w:p>
@@ -5959,6 +6012,7 @@
         </w:numPr>
       </w:pPr>
       <w:r>
+        <w:lastRenderedPageBreak/>
         <w:t xml:space="preserve">Интернет, обеспечивающий выход, к общедоступным серверам предоставляющий доступ </w:t>
       </w:r>
       <w:proofErr w:type="gramStart"/>
@@ -6031,7 +6085,7 @@
       <w:pPr>
         <w:pStyle w:val="Heading2"/>
       </w:pPr>
-      <w:bookmarkStart w:id="6" w:name="_Toc356805323"/>
+      <w:bookmarkStart w:id="5" w:name="_Toc356805323"/>
       <w:r>
         <w:t>Средства</w:t>
       </w:r>
@@ -6041,7 +6095,7 @@
       <w:r>
         <w:t>распространения графической информации</w:t>
       </w:r>
-      <w:bookmarkEnd w:id="6"/>
+      <w:bookmarkEnd w:id="5"/>
     </w:p>
     <w:p>
       <w:pPr>
@@ -6073,104 +6127,110 @@
         <w:rPr>
           <w:lang w:eastAsia="ru-RU"/>
         </w:rPr>
+        <w:t>Графические образы составляют основу мышления многих специалистов, в ряду которых почетное место занимают графические дизайнеры — люди с наглядно-образным складом.</w:t>
+      </w:r>
+    </w:p>
+    <w:p>
+      <w:pPr>
+        <w:rPr>
+          <w:lang w:eastAsia="ru-RU"/>
+        </w:rPr>
+      </w:pPr>
+      <w:r>
+        <w:rPr>
+          <w:lang w:eastAsia="ru-RU"/>
+        </w:rPr>
+        <w:t xml:space="preserve">Под </w:t>
+      </w:r>
+      <w:r>
+        <w:rPr>
+          <w:lang w:eastAsia="ru-RU"/>
+        </w:rPr>
+        <w:t>средствами распространения</w:t>
+      </w:r>
+      <w:r>
+        <w:rPr>
+          <w:lang w:eastAsia="ru-RU"/>
+        </w:rPr>
+        <w:t xml:space="preserve"> графической информации</w:t>
+      </w:r>
+      <w:r>
+        <w:rPr>
+          <w:lang w:eastAsia="ru-RU"/>
+        </w:rPr>
+        <w:t xml:space="preserve"> понимается</w:t>
+      </w:r>
+      <w:r>
+        <w:rPr>
+          <w:lang w:eastAsia="ru-RU"/>
+        </w:rPr>
+        <w:t xml:space="preserve"> </w:t>
+      </w:r>
+      <w:r>
+        <w:rPr>
+          <w:lang w:eastAsia="ru-RU"/>
+        </w:rPr>
+        <w:t xml:space="preserve">программное обеспечение, позволяющее распространять информацию, обязательно включая её </w:t>
+      </w:r>
+      <w:r>
+        <w:rPr>
+          <w:lang w:eastAsia="ru-RU"/>
+        </w:rPr>
+        <w:t>графическ</w:t>
+      </w:r>
+      <w:r>
+        <w:rPr>
+          <w:lang w:eastAsia="ru-RU"/>
+        </w:rPr>
+        <w:t>ую составляющую и имеющую для этого удобный интерфейс</w:t>
+      </w:r>
+    </w:p>
+    <w:p>
+      <w:pPr>
+        <w:rPr>
+          <w:lang w:eastAsia="ru-RU"/>
+        </w:rPr>
+      </w:pPr>
+      <w:r>
+        <w:rPr>
+          <w:lang w:eastAsia="ru-RU"/>
+        </w:rPr>
+        <w:t xml:space="preserve">Целью </w:t>
+      </w:r>
+      <w:proofErr w:type="gramStart"/>
+      <w:r>
+        <w:rPr>
+          <w:lang w:eastAsia="ru-RU"/>
+        </w:rPr>
+        <w:t>ПО</w:t>
+      </w:r>
+      <w:proofErr w:type="gramEnd"/>
+      <w:r>
+        <w:rPr>
+          <w:lang w:eastAsia="ru-RU"/>
+        </w:rPr>
+        <w:t xml:space="preserve"> </w:t>
+      </w:r>
+      <w:proofErr w:type="gramStart"/>
+      <w:r>
+        <w:rPr>
+          <w:lang w:eastAsia="ru-RU"/>
+        </w:rPr>
+        <w:t>для</w:t>
+      </w:r>
+      <w:proofErr w:type="gramEnd"/>
+      <w:r>
+        <w:rPr>
+          <w:lang w:eastAsia="ru-RU"/>
+        </w:rPr>
+        <w:t xml:space="preserve"> распространения графической информации является обеспечение пользователя удобными возможностями для распространения </w:t>
+      </w:r>
+      <w:r>
+        <w:rPr>
+          <w:lang w:eastAsia="ru-RU"/>
+        </w:rPr>
         <w:lastRenderedPageBreak/>
-        <w:t>Графические образы составляют основу мышления многих специалистов, в ряду которых почетное место занимают графические дизайнеры — люди с наглядно-образным складом.</w:t>
-      </w:r>
-    </w:p>
-    <w:p>
-      <w:pPr>
-        <w:rPr>
-          <w:lang w:eastAsia="ru-RU"/>
-        </w:rPr>
-      </w:pPr>
-      <w:r>
-        <w:rPr>
-          <w:lang w:eastAsia="ru-RU"/>
-        </w:rPr>
-        <w:t xml:space="preserve">Под </w:t>
-      </w:r>
-      <w:r>
-        <w:rPr>
-          <w:lang w:eastAsia="ru-RU"/>
-        </w:rPr>
-        <w:t>средствами распространения</w:t>
-      </w:r>
-      <w:r>
-        <w:rPr>
-          <w:lang w:eastAsia="ru-RU"/>
-        </w:rPr>
-        <w:t xml:space="preserve"> графической информации</w:t>
-      </w:r>
-      <w:r>
-        <w:rPr>
-          <w:lang w:eastAsia="ru-RU"/>
-        </w:rPr>
-        <w:t xml:space="preserve"> понимается</w:t>
-      </w:r>
-      <w:r>
-        <w:rPr>
-          <w:lang w:eastAsia="ru-RU"/>
-        </w:rPr>
-        <w:t xml:space="preserve"> </w:t>
-      </w:r>
-      <w:r>
-        <w:rPr>
-          <w:lang w:eastAsia="ru-RU"/>
-        </w:rPr>
-        <w:t xml:space="preserve">программное обеспечение, позволяющее распространять информацию, обязательно включая её </w:t>
-      </w:r>
-      <w:r>
-        <w:rPr>
-          <w:lang w:eastAsia="ru-RU"/>
-        </w:rPr>
-        <w:t>графическ</w:t>
-      </w:r>
-      <w:r>
-        <w:rPr>
-          <w:lang w:eastAsia="ru-RU"/>
-        </w:rPr>
-        <w:t>ую составляющую и имеющую для этого удобный интерфейс</w:t>
-      </w:r>
-    </w:p>
-    <w:p>
-      <w:pPr>
-        <w:rPr>
-          <w:lang w:eastAsia="ru-RU"/>
-        </w:rPr>
-      </w:pPr>
-      <w:r>
-        <w:rPr>
-          <w:lang w:eastAsia="ru-RU"/>
-        </w:rPr>
-        <w:t xml:space="preserve">Целью </w:t>
-      </w:r>
-      <w:proofErr w:type="gramStart"/>
-      <w:r>
-        <w:rPr>
-          <w:lang w:eastAsia="ru-RU"/>
-        </w:rPr>
-        <w:t>ПО</w:t>
-      </w:r>
-      <w:proofErr w:type="gramEnd"/>
-      <w:r>
-        <w:rPr>
-          <w:lang w:eastAsia="ru-RU"/>
-        </w:rPr>
-        <w:t xml:space="preserve"> </w:t>
-      </w:r>
-      <w:proofErr w:type="gramStart"/>
-      <w:r>
-        <w:rPr>
-          <w:lang w:eastAsia="ru-RU"/>
-        </w:rPr>
-        <w:t>для</w:t>
-      </w:r>
-      <w:proofErr w:type="gramEnd"/>
-      <w:r>
-        <w:rPr>
-          <w:lang w:eastAsia="ru-RU"/>
-        </w:rPr>
-        <w:t xml:space="preserve"> распространения графической информации является обеспечение пользователя удобными возможностями для распространения фотографий, эскизов, вручную написанных сообщений, чертежей, а также других видов графической информации</w:t>
+        <w:t>фотографий, эскизов, вручную написанных сообщений, чертежей, а также других видов графической информации</w:t>
       </w:r>
     </w:p>
     <w:p>
@@ -6254,53 +6314,26 @@
           <w:numId w:val="18"/>
         </w:numPr>
         <w:rPr>
-          <w:highlight w:val="yellow"/>
           <w:lang w:eastAsia="ru-RU"/>
         </w:rPr>
       </w:pPr>
       <w:r>
         <w:rPr>
-          <w:highlight w:val="yellow"/>
           <w:lang w:eastAsia="ru-RU"/>
         </w:rPr>
-        <w:t>Если в таком приложении предусмотрена возможность голосования (в этой работе предусмотрена</w:t>
-      </w:r>
-      <w:r>
-        <w:rPr>
-          <w:highlight w:val="yellow"/>
+        <w:t>М</w:t>
+      </w:r>
+      <w:r>
+        <w:rPr>
           <w:lang w:eastAsia="ru-RU"/>
         </w:rPr>
-        <w:t xml:space="preserve"> посредством «</w:t>
-      </w:r>
-      <w:proofErr w:type="spellStart"/>
-      <w:r>
-        <w:rPr>
-          <w:highlight w:val="yellow"/>
+        <w:t>ожно автоматизировать процесс опроса сотрудников касательно принимаемых решений (лучший эскиз, чертёж и т.п.)</w:t>
+      </w:r>
+      <w:r>
+        <w:rPr>
           <w:lang w:eastAsia="ru-RU"/>
         </w:rPr>
-        <w:t>лайков</w:t>
-      </w:r>
-      <w:proofErr w:type="spellEnd"/>
-      <w:r>
-        <w:rPr>
-          <w:highlight w:val="yellow"/>
-          <w:lang w:eastAsia="ru-RU"/>
-        </w:rPr>
-        <w:t>»</w:t>
-      </w:r>
-      <w:r>
-        <w:rPr>
-          <w:highlight w:val="yellow"/>
-          <w:lang w:eastAsia="ru-RU"/>
-        </w:rPr>
-        <w:t>)</w:t>
-      </w:r>
-      <w:r>
-        <w:rPr>
-          <w:highlight w:val="yellow"/>
-          <w:lang w:eastAsia="ru-RU"/>
-        </w:rPr>
-        <w:t xml:space="preserve"> – можно автоматизировать процесс опроса сотрудников касательно принимаемых решений (лучший эскиз, чертёж и т.п.)</w:t>
+        <w:t xml:space="preserve"> посредством голосования через «лайки»</w:t>
       </w:r>
     </w:p>
     <w:p>
@@ -6321,7 +6354,17 @@
           <w:sz w:val="28"/>
           <w:szCs w:val="28"/>
         </w:rPr>
-        <w:t xml:space="preserve">К числу важных преимуществ </w:t>
+        <w:t>К числу важных</w:t>
+      </w:r>
+      <w:bookmarkStart w:id="6" w:name="_GoBack"/>
+      <w:bookmarkEnd w:id="6"/>
+      <w:r>
+        <w:rPr>
+          <w:color w:val="000000" w:themeColor="text1"/>
+          <w:sz w:val="28"/>
+          <w:szCs w:val="28"/>
+        </w:rPr>
+        <w:t xml:space="preserve"> преимуществ </w:t>
       </w:r>
       <w:r>
         <w:rPr>
@@ -6445,14 +6488,7 @@
         <w:rPr>
           <w:lang w:eastAsia="ru-RU"/>
         </w:rPr>
-        <w:t xml:space="preserve"> </w:t>
-      </w:r>
-      <w:r>
-        <w:rPr>
-          <w:lang w:eastAsia="ru-RU"/>
-        </w:rPr>
-        <w:lastRenderedPageBreak/>
-        <w:t>изображение напрямую с помощью камеры – сначала необходимо с помощью другого приложения сделать соответствующую фотографию, а только потом надо её выбрать из галереи всех изображений, не забыв предварительно сохранить</w:t>
+        <w:t xml:space="preserve"> изображение напрямую с помощью камеры – сначала необходимо с помощью другого приложения сделать соответствующую фотографию, а только потом надо её выбрать из галереи всех изображений, не забыв предварительно сохранить</w:t>
       </w:r>
       <w:r>
         <w:rPr>
@@ -6528,6 +6564,7 @@
         <w:rPr>
           <w:lang w:eastAsia="ru-RU"/>
         </w:rPr>
+        <w:lastRenderedPageBreak/>
         <w:t>Другой функционал. Например, интеграция с социальными сетями. Ввиду того, что речь идёт о распространении информации, зачастую надо не только огородить сотрудников от внешнего мира, но и предоставить им возможность распространить информацию за пределы компании</w:t>
       </w:r>
       <w:r>
@@ -6833,9 +6870,8 @@
           <w:szCs w:val="20"/>
           <w:lang w:eastAsia="ru-RU"/>
         </w:rPr>
-        <w:t xml:space="preserve"> уже опубликованным контентом. К своим сообщениям можно «прикреплять» фотографии, аудио-треки и </w:t>
-      </w:r>
-      <w:proofErr w:type="gramStart"/>
+        <w:t xml:space="preserve"> уже опубликованным контентом. К своим </w:t>
+      </w:r>
       <w:r>
         <w:rPr>
           <w:rFonts w:eastAsia="Times New Roman" w:cs="Times New Roman"/>
@@ -6843,9 +6879,10 @@
           <w:szCs w:val="20"/>
           <w:lang w:eastAsia="ru-RU"/>
         </w:rPr>
-        <w:t>видео-записи</w:t>
-      </w:r>
-      <w:proofErr w:type="gramEnd"/>
+        <w:lastRenderedPageBreak/>
+        <w:t xml:space="preserve">сообщениям можно «прикреплять» фотографии, аудио-треки и </w:t>
+      </w:r>
+      <w:proofErr w:type="gramStart"/>
       <w:r>
         <w:rPr>
           <w:rFonts w:eastAsia="Times New Roman" w:cs="Times New Roman"/>
@@ -6853,28 +6890,28 @@
           <w:szCs w:val="20"/>
           <w:lang w:eastAsia="ru-RU"/>
         </w:rPr>
-        <w:t xml:space="preserve"> (в том числе и полнометражные фильмы), граффити и опросы.</w:t>
-      </w:r>
-    </w:p>
-    <w:p>
-      <w:pPr>
+        <w:t>видео-записи</w:t>
+      </w:r>
+      <w:proofErr w:type="gramEnd"/>
+      <w:r>
         <w:rPr>
           <w:rFonts w:eastAsia="Times New Roman" w:cs="Times New Roman"/>
           <w:color w:val="000000" w:themeColor="text1"/>
           <w:szCs w:val="20"/>
           <w:lang w:eastAsia="ru-RU"/>
         </w:rPr>
-      </w:pPr>
-      <w:r>
+        <w:t xml:space="preserve"> (в том числе и полнометражные фильмы), граффити и опросы.</w:t>
+      </w:r>
+    </w:p>
+    <w:p>
+      <w:pPr>
         <w:rPr>
           <w:rFonts w:eastAsia="Times New Roman" w:cs="Times New Roman"/>
           <w:color w:val="000000" w:themeColor="text1"/>
           <w:szCs w:val="20"/>
           <w:lang w:eastAsia="ru-RU"/>
         </w:rPr>
-        <w:t>Возможность закачивать на сайт собственные записи и использовать файлы, загруженные другими пользователями, делает «</w:t>
-      </w:r>
-      <w:proofErr w:type="spellStart"/>
+      </w:pPr>
       <w:r>
         <w:rPr>
           <w:rFonts w:eastAsia="Times New Roman" w:cs="Times New Roman"/>
@@ -6882,9 +6919,9 @@
           <w:szCs w:val="20"/>
           <w:lang w:eastAsia="ru-RU"/>
         </w:rPr>
-        <w:t>ВКонтакте</w:t>
-      </w:r>
-      <w:proofErr w:type="spellEnd"/>
+        <w:t>Возможность закачивать на сайт собственные записи и использовать файлы, загруженные другими пользователями, делает «</w:t>
+      </w:r>
+      <w:proofErr w:type="spellStart"/>
       <w:r>
         <w:rPr>
           <w:rFonts w:eastAsia="Times New Roman" w:cs="Times New Roman"/>
@@ -6892,28 +6929,28 @@
           <w:szCs w:val="20"/>
           <w:lang w:eastAsia="ru-RU"/>
         </w:rPr>
-        <w:t>» одним из крупнейших медиа-архивов Рунета. Из всех имеющихся на сайте файлов пользователь может создавать в своём профиле личную коллекцию записей, при желании группируя их в отдельные альбомы. При этом введено предельное количество для одного альбома — 500 изображений (фото).</w:t>
-      </w:r>
-    </w:p>
-    <w:p>
-      <w:pPr>
+        <w:t>ВКонтакте</w:t>
+      </w:r>
+      <w:proofErr w:type="spellEnd"/>
+      <w:r>
         <w:rPr>
           <w:rFonts w:eastAsia="Times New Roman" w:cs="Times New Roman"/>
           <w:color w:val="000000" w:themeColor="text1"/>
           <w:szCs w:val="20"/>
           <w:lang w:eastAsia="ru-RU"/>
         </w:rPr>
-      </w:pPr>
-      <w:r>
+        <w:t>» одним из крупнейших медиа-архивов Рунета. Из всех имеющихся на сайте файлов пользователь может создавать в своём профиле личную коллекцию записей, при желании группируя их в отдельные альбомы. При этом введено предельное количество для одного альбома — 500 изображений (фото).</w:t>
+      </w:r>
+    </w:p>
+    <w:p>
+      <w:pPr>
         <w:rPr>
           <w:rFonts w:eastAsia="Times New Roman" w:cs="Times New Roman"/>
           <w:color w:val="000000" w:themeColor="text1"/>
           <w:szCs w:val="20"/>
           <w:lang w:eastAsia="ru-RU"/>
         </w:rPr>
-        <w:t>«</w:t>
-      </w:r>
-      <w:proofErr w:type="spellStart"/>
+      </w:pPr>
       <w:r>
         <w:rPr>
           <w:rFonts w:eastAsia="Times New Roman" w:cs="Times New Roman"/>
@@ -6921,9 +6958,9 @@
           <w:szCs w:val="20"/>
           <w:lang w:eastAsia="ru-RU"/>
         </w:rPr>
-        <w:t>ВКонтакте</w:t>
-      </w:r>
-      <w:proofErr w:type="spellEnd"/>
+        <w:t>«</w:t>
+      </w:r>
+      <w:proofErr w:type="spellStart"/>
       <w:r>
         <w:rPr>
           <w:rFonts w:eastAsia="Times New Roman" w:cs="Times New Roman"/>
@@ -6931,9 +6968,9 @@
           <w:szCs w:val="20"/>
           <w:lang w:eastAsia="ru-RU"/>
         </w:rPr>
-        <w:t xml:space="preserve">» предлагает сторонним ресурсам использовать специально разработанные инструменты — </w:t>
-      </w:r>
-      <w:proofErr w:type="spellStart"/>
+        <w:t>ВКонтакте</w:t>
+      </w:r>
+      <w:proofErr w:type="spellEnd"/>
       <w:r>
         <w:rPr>
           <w:rFonts w:eastAsia="Times New Roman" w:cs="Times New Roman"/>
@@ -6941,9 +6978,9 @@
           <w:szCs w:val="20"/>
           <w:lang w:eastAsia="ru-RU"/>
         </w:rPr>
-        <w:t>виджеты</w:t>
-      </w:r>
-      <w:proofErr w:type="spellEnd"/>
+        <w:t xml:space="preserve">» предлагает сторонним ресурсам использовать специально разработанные инструменты — </w:t>
+      </w:r>
+      <w:proofErr w:type="spellStart"/>
       <w:r>
         <w:rPr>
           <w:rFonts w:eastAsia="Times New Roman" w:cs="Times New Roman"/>
@@ -6951,28 +6988,28 @@
           <w:szCs w:val="20"/>
           <w:lang w:eastAsia="ru-RU"/>
         </w:rPr>
-        <w:t xml:space="preserve"> — для глубокой интеграции с социальной сетью. Эти решения позволяют встраивать в сайты систему комментариев для пользователей, сообщества, систему опросов, а также возможность легко поделиться ссылкой на материал с другими пользователями и авторизоваться на сайте.</w:t>
-      </w:r>
-    </w:p>
-    <w:p>
-      <w:pPr>
+        <w:t>виджеты</w:t>
+      </w:r>
+      <w:proofErr w:type="spellEnd"/>
+      <w:r>
         <w:rPr>
           <w:rFonts w:eastAsia="Times New Roman" w:cs="Times New Roman"/>
           <w:color w:val="000000" w:themeColor="text1"/>
           <w:szCs w:val="20"/>
           <w:lang w:eastAsia="ru-RU"/>
         </w:rPr>
-      </w:pPr>
-      <w:r>
+        <w:t xml:space="preserve"> — для глубокой интеграции с социальной сетью. Эти решения позволяют встраивать в сайты систему комментариев для пользователей, сообщества, систему опросов, а также возможность легко поделиться ссылкой на материал с другими пользователями и авторизоваться на сайте.</w:t>
+      </w:r>
+    </w:p>
+    <w:p>
+      <w:pPr>
         <w:rPr>
           <w:rFonts w:eastAsia="Times New Roman" w:cs="Times New Roman"/>
           <w:color w:val="000000" w:themeColor="text1"/>
           <w:szCs w:val="20"/>
           <w:lang w:eastAsia="ru-RU"/>
         </w:rPr>
-        <w:t>Интерфейс «</w:t>
-      </w:r>
-      <w:proofErr w:type="spellStart"/>
+      </w:pPr>
       <w:r>
         <w:rPr>
           <w:rFonts w:eastAsia="Times New Roman" w:cs="Times New Roman"/>
@@ -6980,9 +7017,9 @@
           <w:szCs w:val="20"/>
           <w:lang w:eastAsia="ru-RU"/>
         </w:rPr>
-        <w:t>ВКонтакте</w:t>
-      </w:r>
-      <w:proofErr w:type="spellEnd"/>
+        <w:t>Интерфейс «</w:t>
+      </w:r>
+      <w:proofErr w:type="spellStart"/>
       <w:r>
         <w:rPr>
           <w:rFonts w:eastAsia="Times New Roman" w:cs="Times New Roman"/>
@@ -6990,27 +7027,28 @@
           <w:szCs w:val="20"/>
           <w:lang w:eastAsia="ru-RU"/>
         </w:rPr>
-        <w:t>» доступен более чем на 50 языках; в качестве альтернативных предлагаются (имеется в виду стиль представления) «В Союзе», «Дореволюционный».</w:t>
-      </w:r>
-    </w:p>
-    <w:p>
-      <w:pPr>
+        <w:t>ВКонтакте</w:t>
+      </w:r>
+      <w:proofErr w:type="spellEnd"/>
+      <w:r>
         <w:rPr>
           <w:rFonts w:eastAsia="Times New Roman" w:cs="Times New Roman"/>
           <w:color w:val="000000" w:themeColor="text1"/>
           <w:szCs w:val="20"/>
           <w:lang w:eastAsia="ru-RU"/>
         </w:rPr>
-      </w:pPr>
-      <w:r>
+        <w:t>» доступен более чем на 50 языках; в качестве альтернативных предлагаются (имеется в виду стиль представления) «В Союзе», «Дореволюционный».</w:t>
+      </w:r>
+    </w:p>
+    <w:p>
+      <w:pPr>
         <w:rPr>
           <w:rFonts w:eastAsia="Times New Roman" w:cs="Times New Roman"/>
           <w:color w:val="000000" w:themeColor="text1"/>
           <w:szCs w:val="20"/>
           <w:lang w:eastAsia="ru-RU"/>
         </w:rPr>
-        <w:t xml:space="preserve">У сайта имеется мобильная версия, расположенная по адресу m.vk.com. У некоторых мобильных операторов доступна «бесплатная» (без оплаты </w:t>
-      </w:r>
+      </w:pPr>
       <w:r>
         <w:rPr>
           <w:rFonts w:eastAsia="Times New Roman" w:cs="Times New Roman"/>
@@ -7018,8 +7056,7 @@
           <w:szCs w:val="20"/>
           <w:lang w:eastAsia="ru-RU"/>
         </w:rPr>
-        <w:lastRenderedPageBreak/>
-        <w:t>трафика) мобильная версия — 0.vk.com (облегченная версия без доступа к видео, аудио и фото).</w:t>
+        <w:t>У сайта имеется мобильная версия, расположенная по адресу m.vk.com. У некоторых мобильных операторов доступна «бесплатная» (без оплаты трафика) мобильная версия — 0.vk.com (облегченная версия без доступа к видео, аудио и фото).</w:t>
       </w:r>
     </w:p>
     <w:p>
@@ -7110,6 +7147,7 @@
           <w:noProof/>
           <w:lang w:val="en-US"/>
         </w:rPr>
+        <w:lastRenderedPageBreak/>
         <w:drawing>
           <wp:inline distT="0" distB="0" distL="0" distR="0" wp14:anchorId="0055BCE4" wp14:editId="743C20EF">
             <wp:extent cx="5932805" cy="4848225"/>
@@ -7171,25 +7209,51 @@
       <w:r>
         <w:t xml:space="preserve">Рис. </w:t>
       </w:r>
-      <w:fldSimple w:instr=" STYLEREF 1 \s ">
-        <w:r>
-          <w:rPr>
-            <w:noProof/>
-          </w:rPr>
-          <w:t>1</w:t>
-        </w:r>
-      </w:fldSimple>
+      <w:r>
+        <w:fldChar w:fldCharType="begin"/>
+      </w:r>
+      <w:r>
+        <w:instrText xml:space="preserve"> STYLEREF 1 \s </w:instrText>
+      </w:r>
+      <w:r>
+        <w:fldChar w:fldCharType="separate"/>
+      </w:r>
+      <w:r>
+        <w:rPr>
+          <w:noProof/>
+        </w:rPr>
+        <w:t>1</w:t>
+      </w:r>
+      <w:r>
+        <w:rPr>
+          <w:noProof/>
+        </w:rPr>
+        <w:fldChar w:fldCharType="end"/>
+      </w:r>
       <w:r>
         <w:t>.</w:t>
       </w:r>
-      <w:fldSimple w:instr=" SEQ Рис. \* ARABIC \s 1 ">
-        <w:r>
-          <w:rPr>
-            <w:noProof/>
-          </w:rPr>
-          <w:t>1</w:t>
-        </w:r>
-      </w:fldSimple>
+      <w:r>
+        <w:fldChar w:fldCharType="begin"/>
+      </w:r>
+      <w:r>
+        <w:instrText xml:space="preserve"> SEQ Рис. \* ARABIC \s 1 </w:instrText>
+      </w:r>
+      <w:r>
+        <w:fldChar w:fldCharType="separate"/>
+      </w:r>
+      <w:r>
+        <w:rPr>
+          <w:noProof/>
+        </w:rPr>
+        <w:t>1</w:t>
+      </w:r>
+      <w:r>
+        <w:rPr>
+          <w:noProof/>
+        </w:rPr>
+        <w:fldChar w:fldCharType="end"/>
+      </w:r>
       <w:bookmarkEnd w:id="8"/>
       <w:r>
         <w:t>.</w:t>
@@ -7324,7 +7388,6 @@
           <w:szCs w:val="20"/>
           <w:lang w:eastAsia="ru-RU"/>
         </w:rPr>
-        <w:lastRenderedPageBreak/>
         <w:t xml:space="preserve">Следующим, часто использованием решением являются программы, основанные на протоколе </w:t>
       </w:r>
       <w:r>
@@ -7383,28 +7446,28 @@
           <w:szCs w:val="20"/>
           <w:lang w:eastAsia="ru-RU"/>
         </w:rPr>
-        <w:t xml:space="preserve"> подключается к серверу. Через сервер осуществляется поиск и связь с другими клиентами, а обмен служебными данными, сообщениями между пользователями может осуществляться как через сервер, так и без его участия. Как и в большинстве мощных сетевых систем, обслуживающих огромное количество клиентских запросов, этот сервер не единственный и некоторые из них являются кластерами серверов.</w:t>
-      </w:r>
-    </w:p>
-    <w:p>
-      <w:pPr>
+        <w:t xml:space="preserve"> подключается к серверу. Через сервер осуществляется поиск и связь с другими клиентами, а обмен </w:t>
+      </w:r>
+      <w:r>
         <w:rPr>
           <w:rFonts w:eastAsia="Times New Roman" w:cs="Times New Roman"/>
           <w:color w:val="000000" w:themeColor="text1"/>
           <w:szCs w:val="20"/>
           <w:lang w:eastAsia="ru-RU"/>
         </w:rPr>
-      </w:pPr>
-      <w:r>
+        <w:lastRenderedPageBreak/>
+        <w:t>служебными данными, сообщениями между пользователями может осуществляться как через сервер, так и без его участия. Как и в большинстве мощных сетевых систем, обслуживающих огромное количество клиентских запросов, этот сервер не единственный и некоторые из них являются кластерами серверов.</w:t>
+      </w:r>
+    </w:p>
+    <w:p>
+      <w:pPr>
         <w:rPr>
           <w:rFonts w:eastAsia="Times New Roman" w:cs="Times New Roman"/>
           <w:color w:val="000000" w:themeColor="text1"/>
           <w:szCs w:val="20"/>
           <w:lang w:eastAsia="ru-RU"/>
         </w:rPr>
-        <w:t xml:space="preserve">Служба является коммерческой, но её использование бесплатно. Управляет службой ICQ </w:t>
-      </w:r>
-      <w:proofErr w:type="spellStart"/>
+      </w:pPr>
       <w:r>
         <w:rPr>
           <w:rFonts w:eastAsia="Times New Roman" w:cs="Times New Roman"/>
@@ -7412,9 +7475,9 @@
           <w:szCs w:val="20"/>
           <w:lang w:eastAsia="ru-RU"/>
         </w:rPr>
-        <w:t>Inc</w:t>
-      </w:r>
-      <w:proofErr w:type="spellEnd"/>
+        <w:t xml:space="preserve">Служба является коммерческой, но её использование бесплатно. Управляет службой ICQ </w:t>
+      </w:r>
+      <w:proofErr w:type="spellStart"/>
       <w:r>
         <w:rPr>
           <w:rFonts w:eastAsia="Times New Roman" w:cs="Times New Roman"/>
@@ -7422,9 +7485,9 @@
           <w:szCs w:val="20"/>
           <w:lang w:eastAsia="ru-RU"/>
         </w:rPr>
-        <w:t xml:space="preserve">. С момента создания служба принадлежала её разработчику, компании </w:t>
-      </w:r>
-      <w:proofErr w:type="spellStart"/>
+        <w:t>Inc</w:t>
+      </w:r>
+      <w:proofErr w:type="spellEnd"/>
       <w:r>
         <w:rPr>
           <w:rFonts w:eastAsia="Times New Roman" w:cs="Times New Roman"/>
@@ -7432,9 +7495,9 @@
           <w:szCs w:val="20"/>
           <w:lang w:eastAsia="ru-RU"/>
         </w:rPr>
-        <w:t>Mirabilis</w:t>
-      </w:r>
-      <w:proofErr w:type="spellEnd"/>
+        <w:t xml:space="preserve">. С момента создания служба принадлежала её разработчику, компании </w:t>
+      </w:r>
+      <w:proofErr w:type="spellStart"/>
       <w:r>
         <w:rPr>
           <w:rFonts w:eastAsia="Times New Roman" w:cs="Times New Roman"/>
@@ -7442,9 +7505,9 @@
           <w:szCs w:val="20"/>
           <w:lang w:eastAsia="ru-RU"/>
         </w:rPr>
-        <w:t xml:space="preserve">, в 1998 году она была продана американской компании AOL, а в апреле 2010 года — российскому инвестиционному фонду </w:t>
-      </w:r>
-      <w:proofErr w:type="spellStart"/>
+        <w:t>Mirabilis</w:t>
+      </w:r>
+      <w:proofErr w:type="spellEnd"/>
       <w:r>
         <w:rPr>
           <w:rFonts w:eastAsia="Times New Roman" w:cs="Times New Roman"/>
@@ -7452,9 +7515,9 @@
           <w:szCs w:val="20"/>
           <w:lang w:eastAsia="ru-RU"/>
         </w:rPr>
-        <w:t>Digital</w:t>
-      </w:r>
-      <w:proofErr w:type="spellEnd"/>
+        <w:t xml:space="preserve">, в 1998 году она была продана американской компании AOL, а в апреле 2010 года — российскому инвестиционному фонду </w:t>
+      </w:r>
+      <w:proofErr w:type="spellStart"/>
       <w:r>
         <w:rPr>
           <w:rFonts w:eastAsia="Times New Roman" w:cs="Times New Roman"/>
@@ -7462,9 +7525,9 @@
           <w:szCs w:val="20"/>
           <w:lang w:eastAsia="ru-RU"/>
         </w:rPr>
-        <w:t xml:space="preserve"> </w:t>
-      </w:r>
-      <w:proofErr w:type="spellStart"/>
+        <w:t>Digital</w:t>
+      </w:r>
+      <w:proofErr w:type="spellEnd"/>
       <w:r>
         <w:rPr>
           <w:rFonts w:eastAsia="Times New Roman" w:cs="Times New Roman"/>
@@ -7472,9 +7535,9 @@
           <w:szCs w:val="20"/>
           <w:lang w:eastAsia="ru-RU"/>
         </w:rPr>
-        <w:t>Sky</w:t>
-      </w:r>
-      <w:proofErr w:type="spellEnd"/>
+        <w:t xml:space="preserve"> </w:t>
+      </w:r>
+      <w:proofErr w:type="spellStart"/>
       <w:r>
         <w:rPr>
           <w:rFonts w:eastAsia="Times New Roman" w:cs="Times New Roman"/>
@@ -7482,9 +7545,9 @@
           <w:szCs w:val="20"/>
           <w:lang w:eastAsia="ru-RU"/>
         </w:rPr>
-        <w:t xml:space="preserve"> </w:t>
-      </w:r>
-      <w:proofErr w:type="spellStart"/>
+        <w:t>Sky</w:t>
+      </w:r>
+      <w:proofErr w:type="spellEnd"/>
       <w:r>
         <w:rPr>
           <w:rFonts w:eastAsia="Times New Roman" w:cs="Times New Roman"/>
@@ -7492,9 +7555,9 @@
           <w:szCs w:val="20"/>
           <w:lang w:eastAsia="ru-RU"/>
         </w:rPr>
-        <w:t>Technologies</w:t>
-      </w:r>
-      <w:proofErr w:type="spellEnd"/>
+        <w:t xml:space="preserve"> </w:t>
+      </w:r>
+      <w:proofErr w:type="spellStart"/>
       <w:r>
         <w:rPr>
           <w:rFonts w:eastAsia="Times New Roman" w:cs="Times New Roman"/>
@@ -7502,9 +7565,9 @@
           <w:szCs w:val="20"/>
           <w:lang w:eastAsia="ru-RU"/>
         </w:rPr>
-        <w:t xml:space="preserve"> (DST). После реорганизации DST в сентябре 2010 года ICQ вошла в состав </w:t>
-      </w:r>
-      <w:proofErr w:type="spellStart"/>
+        <w:t>Technologies</w:t>
+      </w:r>
+      <w:proofErr w:type="spellEnd"/>
       <w:r>
         <w:rPr>
           <w:rFonts w:eastAsia="Times New Roman" w:cs="Times New Roman"/>
@@ -7512,9 +7575,9 @@
           <w:szCs w:val="20"/>
           <w:lang w:eastAsia="ru-RU"/>
         </w:rPr>
-        <w:t>Mail.Ru</w:t>
-      </w:r>
-      <w:proofErr w:type="spellEnd"/>
+        <w:t xml:space="preserve"> (DST). После реорганизации DST в сентябре 2010 года ICQ вошла в состав </w:t>
+      </w:r>
+      <w:proofErr w:type="spellStart"/>
       <w:r>
         <w:rPr>
           <w:rFonts w:eastAsia="Times New Roman" w:cs="Times New Roman"/>
@@ -7522,9 +7585,9 @@
           <w:szCs w:val="20"/>
           <w:lang w:eastAsia="ru-RU"/>
         </w:rPr>
-        <w:t xml:space="preserve"> </w:t>
-      </w:r>
-      <w:proofErr w:type="spellStart"/>
+        <w:t>Mail.Ru</w:t>
+      </w:r>
+      <w:proofErr w:type="spellEnd"/>
       <w:r>
         <w:rPr>
           <w:rFonts w:eastAsia="Times New Roman" w:cs="Times New Roman"/>
@@ -7532,9 +7595,9 @@
           <w:szCs w:val="20"/>
           <w:lang w:eastAsia="ru-RU"/>
         </w:rPr>
-        <w:t>Group</w:t>
-      </w:r>
-      <w:proofErr w:type="spellEnd"/>
+        <w:t xml:space="preserve"> </w:t>
+      </w:r>
+      <w:proofErr w:type="spellStart"/>
       <w:r>
         <w:rPr>
           <w:rFonts w:eastAsia="Times New Roman" w:cs="Times New Roman"/>
@@ -7542,9 +7605,9 @@
           <w:szCs w:val="20"/>
           <w:lang w:eastAsia="ru-RU"/>
         </w:rPr>
-        <w:t xml:space="preserve">. Помимо самого обеспечения функционирования службы, ICQ </w:t>
-      </w:r>
-      <w:proofErr w:type="spellStart"/>
+        <w:t>Group</w:t>
+      </w:r>
+      <w:proofErr w:type="spellEnd"/>
       <w:r>
         <w:rPr>
           <w:rFonts w:eastAsia="Times New Roman" w:cs="Times New Roman"/>
@@ -7552,9 +7615,9 @@
           <w:szCs w:val="20"/>
           <w:lang w:eastAsia="ru-RU"/>
         </w:rPr>
-        <w:t>Inc</w:t>
-      </w:r>
-      <w:proofErr w:type="spellEnd"/>
+        <w:t xml:space="preserve">. Помимо самого обеспечения функционирования службы, ICQ </w:t>
+      </w:r>
+      <w:proofErr w:type="spellStart"/>
       <w:r>
         <w:rPr>
           <w:rFonts w:eastAsia="Times New Roman" w:cs="Times New Roman"/>
@@ -7562,9 +7625,9 @@
           <w:szCs w:val="20"/>
           <w:lang w:eastAsia="ru-RU"/>
         </w:rPr>
-        <w:t xml:space="preserve">. разрабатывает программы-клиенты и поддерживает </w:t>
-      </w:r>
-      <w:proofErr w:type="gramStart"/>
+        <w:t>Inc</w:t>
+      </w:r>
+      <w:proofErr w:type="spellEnd"/>
       <w:r>
         <w:rPr>
           <w:rFonts w:eastAsia="Times New Roman" w:cs="Times New Roman"/>
@@ -7572,9 +7635,9 @@
           <w:szCs w:val="20"/>
           <w:lang w:eastAsia="ru-RU"/>
         </w:rPr>
-        <w:t>вспомогательный</w:t>
-      </w:r>
-      <w:proofErr w:type="gramEnd"/>
+        <w:t xml:space="preserve">. разрабатывает программы-клиенты и поддерживает </w:t>
+      </w:r>
+      <w:proofErr w:type="gramStart"/>
       <w:r>
         <w:rPr>
           <w:rFonts w:eastAsia="Times New Roman" w:cs="Times New Roman"/>
@@ -7582,27 +7645,28 @@
           <w:szCs w:val="20"/>
           <w:lang w:eastAsia="ru-RU"/>
         </w:rPr>
-        <w:t xml:space="preserve"> веб-портал.</w:t>
-      </w:r>
-    </w:p>
-    <w:p>
-      <w:pPr>
+        <w:t>вспомогательный</w:t>
+      </w:r>
+      <w:proofErr w:type="gramEnd"/>
+      <w:r>
         <w:rPr>
           <w:rFonts w:eastAsia="Times New Roman" w:cs="Times New Roman"/>
           <w:color w:val="000000" w:themeColor="text1"/>
           <w:szCs w:val="20"/>
           <w:lang w:eastAsia="ru-RU"/>
         </w:rPr>
-      </w:pPr>
-      <w:r>
+        <w:t xml:space="preserve"> веб-портал.</w:t>
+      </w:r>
+    </w:p>
+    <w:p>
+      <w:pPr>
         <w:rPr>
           <w:rFonts w:eastAsia="Times New Roman" w:cs="Times New Roman"/>
           <w:color w:val="000000" w:themeColor="text1"/>
           <w:szCs w:val="20"/>
           <w:lang w:eastAsia="ru-RU"/>
         </w:rPr>
-        <w:t>За годы существования ICQ выпустила множество клиентов и претерпела множество изменений. По состоянию на декабрь 2011 г. общая ежемесячная аудитория ICQ в России составляет 15,7 ми</w:t>
-      </w:r>
+      </w:pPr>
       <w:r>
         <w:rPr>
           <w:rFonts w:eastAsia="Times New Roman" w:cs="Times New Roman"/>
@@ -7610,7 +7674,7 @@
           <w:szCs w:val="20"/>
           <w:lang w:eastAsia="ru-RU"/>
         </w:rPr>
-        <w:t>ллионов (в мире — 27 миллионов)</w:t>
+        <w:t>За годы существования ICQ выпустила множество клиентов и претерпела множество изменений. По состоянию на декабрь 2011 г. общая ежемесячная аудитория ICQ в России составляет 15,7 ми</w:t>
       </w:r>
       <w:r>
         <w:rPr>
@@ -7619,7 +7683,7 @@
           <w:szCs w:val="20"/>
           <w:lang w:eastAsia="ru-RU"/>
         </w:rPr>
-        <w:t>[1</w:t>
+        <w:t>ллионов (в мире — 27 миллионов)</w:t>
       </w:r>
       <w:r>
         <w:rPr>
@@ -7628,7 +7692,7 @@
           <w:szCs w:val="20"/>
           <w:lang w:eastAsia="ru-RU"/>
         </w:rPr>
-        <w:t>1</w:t>
+        <w:t>[1</w:t>
       </w:r>
       <w:r>
         <w:rPr>
@@ -7637,7 +7701,7 @@
           <w:szCs w:val="20"/>
           <w:lang w:eastAsia="ru-RU"/>
         </w:rPr>
-        <w:t xml:space="preserve">]. Некоторые компании в списках контактов на официальных сайтах указывают номера UIN. ICQ часто используется службами техподдержки для </w:t>
+        <w:t>1</w:t>
       </w:r>
       <w:r>
         <w:rPr>
@@ -7646,7 +7710,7 @@
           <w:szCs w:val="20"/>
           <w:lang w:eastAsia="ru-RU"/>
         </w:rPr>
-        <w:t xml:space="preserve">оказания </w:t>
+        <w:t xml:space="preserve">]. Некоторые компании в списках контактов на официальных сайтах указывают номера UIN. ICQ часто используется службами техподдержки для </w:t>
       </w:r>
       <w:r>
         <w:rPr>
@@ -7655,28 +7719,27 @@
           <w:szCs w:val="20"/>
           <w:lang w:eastAsia="ru-RU"/>
         </w:rPr>
-        <w:t>мгновенной помощи.</w:t>
-      </w:r>
-    </w:p>
-    <w:p>
-      <w:pPr>
+        <w:t xml:space="preserve">оказания </w:t>
+      </w:r>
+      <w:r>
         <w:rPr>
           <w:rFonts w:eastAsia="Times New Roman" w:cs="Times New Roman"/>
           <w:color w:val="000000" w:themeColor="text1"/>
           <w:szCs w:val="20"/>
           <w:lang w:eastAsia="ru-RU"/>
         </w:rPr>
-      </w:pPr>
-      <w:r>
+        <w:t>мгновенной помощи.</w:t>
+      </w:r>
+    </w:p>
+    <w:p>
+      <w:pPr>
         <w:rPr>
           <w:rFonts w:eastAsia="Times New Roman" w:cs="Times New Roman"/>
           <w:color w:val="000000" w:themeColor="text1"/>
           <w:szCs w:val="20"/>
           <w:lang w:eastAsia="ru-RU"/>
         </w:rPr>
-        <w:t xml:space="preserve">Одной из </w:t>
-      </w:r>
-      <w:proofErr w:type="gramStart"/>
+      </w:pPr>
       <w:r>
         <w:rPr>
           <w:rFonts w:eastAsia="Times New Roman" w:cs="Times New Roman"/>
@@ -7684,6 +7747,16 @@
           <w:szCs w:val="20"/>
           <w:lang w:eastAsia="ru-RU"/>
         </w:rPr>
+        <w:t xml:space="preserve">Одной из </w:t>
+      </w:r>
+      <w:proofErr w:type="gramStart"/>
+      <w:r>
+        <w:rPr>
+          <w:rFonts w:eastAsia="Times New Roman" w:cs="Times New Roman"/>
+          <w:color w:val="000000" w:themeColor="text1"/>
+          <w:szCs w:val="20"/>
+          <w:lang w:eastAsia="ru-RU"/>
+        </w:rPr>
         <w:t xml:space="preserve">самых популярных программ, включающих в себя работу с </w:t>
       </w:r>
       <w:r>
@@ -7796,7 +7869,6 @@
           <w:szCs w:val="20"/>
           <w:lang w:eastAsia="ru-RU"/>
         </w:rPr>
-        <w:lastRenderedPageBreak/>
         <w:t xml:space="preserve">У программы приятный внешний вид в светлых тонах. При включении пользователю доступны 4 вкладки: аккаунты, контакты, беседы и настройки. После добавления и входа </w:t>
       </w:r>
       <w:proofErr w:type="gramStart"/>
@@ -7837,7 +7909,17 @@
           <w:szCs w:val="20"/>
           <w:lang w:eastAsia="ru-RU"/>
         </w:rPr>
-        <w:t xml:space="preserve"> аккаунты, их список отображается в одноименной вкладке. Кликом по ним можно сменить изменить свой сетевой статус. Во вкладке «контакты» отображается список контактов, в настройках можно включить/отключить фильтр по группам, слева от контакта показан значок аккаунта, к которому он относится. Группировка работает только в ICQ. Долгое нажатие на контакт позволяет изменить его группу, переименовать его или удалить из списка. Короткое нажатие открывает окно чата.</w:t>
+        <w:t xml:space="preserve"> аккаунты, их список отображается в одноименной вкладке. Кликом по ним можно сменить изменить свой сетевой статус. Во вкладке «контакты» отображается список контактов, в настройках можно включить/отключить фильтр по группам, слева от контакта показан значок аккаунта, к которому он относится. Группировка работает только в </w:t>
+      </w:r>
+      <w:r>
+        <w:rPr>
+          <w:rFonts w:eastAsia="Times New Roman" w:cs="Times New Roman"/>
+          <w:color w:val="000000" w:themeColor="text1"/>
+          <w:szCs w:val="20"/>
+          <w:lang w:eastAsia="ru-RU"/>
+        </w:rPr>
+        <w:lastRenderedPageBreak/>
+        <w:t>ICQ. Долгое нажатие на контакт позволяет изменить его группу, переименовать его или удалить из списка. Короткое нажатие открывает окно чата.</w:t>
       </w:r>
     </w:p>
     <w:p>
@@ -7989,7 +8071,6 @@
         <w:rPr>
           <w:color w:val="000000" w:themeColor="text1"/>
         </w:rPr>
-        <w:lastRenderedPageBreak/>
         <w:t>Во вкладке «беседы» находится список всех открытых переписок. Долгое нажатие позволяет закрыть текущий чат, нажатие на кнопку «меню» позволяет закрыть все чаты.</w:t>
       </w:r>
     </w:p>
@@ -8082,6 +8163,7 @@
         <w:rPr>
           <w:color w:val="000000" w:themeColor="text1"/>
         </w:rPr>
+        <w:lastRenderedPageBreak/>
         <w:t>изменить звуки оповещений,</w:t>
       </w:r>
     </w:p>
@@ -8428,7 +8510,6 @@
         <w:rPr>
           <w:color w:val="000000" w:themeColor="text1"/>
         </w:rPr>
-        <w:lastRenderedPageBreak/>
         <w:t xml:space="preserve">Приложение совместимо с устройствами </w:t>
       </w:r>
       <w:proofErr w:type="spellStart"/>
@@ -8696,6 +8777,7 @@
         <w:rPr>
           <w:color w:val="000000" w:themeColor="text1"/>
         </w:rPr>
+        <w:lastRenderedPageBreak/>
         <w:t>Возможность быстро применить к снимку стандартные фильтры</w:t>
       </w:r>
     </w:p>
@@ -8828,7 +8910,6 @@
         <w:rPr>
           <w:color w:val="000000" w:themeColor="text1"/>
         </w:rPr>
-        <w:lastRenderedPageBreak/>
         <w:t xml:space="preserve">Рис. 1.3. Приложение </w:t>
       </w:r>
       <w:proofErr w:type="spellStart"/>
@@ -8945,6 +9026,7 @@
         <w:rPr>
           <w:color w:val="000000" w:themeColor="text1"/>
         </w:rPr>
+        <w:lastRenderedPageBreak/>
         <w:t>Анализируя представленные</w:t>
       </w:r>
       <w:r>
@@ -9560,57 +9642,63 @@
                 <w:sz w:val="24"/>
                 <w:szCs w:val="24"/>
               </w:rPr>
-              <w:t xml:space="preserve"> на 1 </w:t>
-            </w:r>
-            <w:r>
+              <w:t xml:space="preserve"> на 1 через Интернет.</w:t>
+            </w:r>
+          </w:p>
+        </w:tc>
+        <w:tc>
+          <w:tcPr>
+            <w:tcW w:w="1707" w:type="dxa"/>
+          </w:tcPr>
+          <w:p>
+            <w:pPr>
+              <w:pStyle w:val="a1"/>
+              <w:spacing w:line="240" w:lineRule="auto"/>
+              <w:ind w:firstLine="0"/>
               <w:rPr>
                 <w:color w:val="000000" w:themeColor="text1"/>
                 <w:sz w:val="24"/>
                 <w:szCs w:val="24"/>
               </w:rPr>
-              <w:lastRenderedPageBreak/>
-              <w:t>через Интернет.</w:t>
-            </w:r>
-          </w:p>
-        </w:tc>
-        <w:tc>
-          <w:tcPr>
-            <w:tcW w:w="1707" w:type="dxa"/>
-          </w:tcPr>
-          <w:p>
-            <w:pPr>
-              <w:pStyle w:val="a1"/>
-              <w:spacing w:line="240" w:lineRule="auto"/>
-              <w:ind w:firstLine="0"/>
+            </w:pPr>
+            <w:r>
               <w:rPr>
                 <w:color w:val="000000" w:themeColor="text1"/>
                 <w:sz w:val="24"/>
                 <w:szCs w:val="24"/>
               </w:rPr>
-            </w:pPr>
-            <w:r>
+              <w:t>Мгновенная доставка сообщений через Интернет</w:t>
+            </w:r>
+          </w:p>
+        </w:tc>
+        <w:tc>
+          <w:tcPr>
+            <w:tcW w:w="2029" w:type="dxa"/>
+          </w:tcPr>
+          <w:p>
+            <w:pPr>
+              <w:pStyle w:val="a1"/>
+              <w:spacing w:line="240" w:lineRule="auto"/>
+              <w:ind w:firstLine="0"/>
               <w:rPr>
                 <w:color w:val="000000" w:themeColor="text1"/>
                 <w:sz w:val="24"/>
                 <w:szCs w:val="24"/>
               </w:rPr>
-              <w:lastRenderedPageBreak/>
-              <w:t xml:space="preserve">Мгновенная </w:t>
-            </w:r>
+            </w:pPr>
             <w:r>
               <w:rPr>
                 <w:color w:val="000000" w:themeColor="text1"/>
                 <w:sz w:val="24"/>
                 <w:szCs w:val="24"/>
               </w:rPr>
-              <w:lastRenderedPageBreak/>
-              <w:t>доставка сообщений через Интернет</w:t>
-            </w:r>
-          </w:p>
-        </w:tc>
-        <w:tc>
-          <w:tcPr>
-            <w:tcW w:w="2029" w:type="dxa"/>
+              <w:t>Доставка сообщений происходит в реальном времени на всех поддерживаемых платформах</w:t>
+            </w:r>
+          </w:p>
+        </w:tc>
+        <w:tc>
+          <w:tcPr>
+            <w:tcW w:w="2078" w:type="dxa"/>
           </w:tcPr>
           <w:p>
             <w:pPr>
@@ -9629,42 +9717,6 @@
                 <w:sz w:val="24"/>
                 <w:szCs w:val="24"/>
               </w:rPr>
-              <w:lastRenderedPageBreak/>
-              <w:t xml:space="preserve">Доставка </w:t>
-            </w:r>
-            <w:r>
-              <w:rPr>
-                <w:color w:val="000000" w:themeColor="text1"/>
-                <w:sz w:val="24"/>
-                <w:szCs w:val="24"/>
-              </w:rPr>
-              <w:lastRenderedPageBreak/>
-              <w:t>сообщений происходит в реальном времени на всех поддерживаемых платформах</w:t>
-            </w:r>
-          </w:p>
-        </w:tc>
-        <w:tc>
-          <w:tcPr>
-            <w:tcW w:w="2078" w:type="dxa"/>
-          </w:tcPr>
-          <w:p>
-            <w:pPr>
-              <w:pStyle w:val="a1"/>
-              <w:spacing w:line="240" w:lineRule="auto"/>
-              <w:ind w:firstLine="0"/>
-              <w:rPr>
-                <w:color w:val="000000" w:themeColor="text1"/>
-                <w:sz w:val="24"/>
-                <w:szCs w:val="24"/>
-              </w:rPr>
-            </w:pPr>
-            <w:r>
-              <w:rPr>
-                <w:color w:val="000000" w:themeColor="text1"/>
-                <w:sz w:val="24"/>
-                <w:szCs w:val="24"/>
-              </w:rPr>
-              <w:lastRenderedPageBreak/>
               <w:t xml:space="preserve">В версии для </w:t>
             </w:r>
             <w:r>
@@ -9674,7 +9726,6 @@
                 <w:szCs w:val="24"/>
                 <w:lang w:val="en-US"/>
               </w:rPr>
-              <w:lastRenderedPageBreak/>
               <w:t>Android</w:t>
             </w:r>
             <w:r>
@@ -9683,7 +9734,16 @@
                 <w:sz w:val="24"/>
                 <w:szCs w:val="24"/>
               </w:rPr>
-              <w:t xml:space="preserve"> отсутствует возможность автоматической загрузки и отображения фотографий, на которых прислали ссылку, смена протокола может прервать коммуникацию на день и более.</w:t>
+              <w:t xml:space="preserve"> отсутствует возможность автоматической загрузки и отображения фотографий, на которых прислали ссылку, смена протокола может прервать коммуникацию </w:t>
+            </w:r>
+            <w:r>
+              <w:rPr>
+                <w:color w:val="000000" w:themeColor="text1"/>
+                <w:sz w:val="24"/>
+                <w:szCs w:val="24"/>
+              </w:rPr>
+              <w:lastRenderedPageBreak/>
+              <w:t>на день и более.</w:t>
             </w:r>
           </w:p>
         </w:tc>
@@ -10000,49 +10060,49 @@
         <w:rPr>
           <w:lang w:eastAsia="ru-RU"/>
         </w:rPr>
-        <w:t xml:space="preserve"> как </w:t>
-      </w:r>
+        <w:t xml:space="preserve"> как атрибутивных данных (характеристики, свойства), так и поведения (функции, методы). </w:t>
+      </w:r>
+      <w:proofErr w:type="gramStart"/>
       <w:r>
         <w:rPr>
           <w:lang w:eastAsia="ru-RU"/>
         </w:rPr>
+        <w:t>В функционально-ориентированных системах функции и данные хранятся (существуют) отдельно.)</w:t>
+      </w:r>
+      <w:proofErr w:type="gramEnd"/>
+    </w:p>
+    <w:p>
+      <w:pPr>
+        <w:rPr>
+          <w:lang w:eastAsia="ru-RU"/>
+        </w:rPr>
+      </w:pPr>
+      <w:r>
+        <w:rPr>
+          <w:lang w:eastAsia="ru-RU"/>
+        </w:rPr>
+        <w:t>В объектно-ориентированном подходе иерархия выстраивается с использованием двух отношений: композиции и наследования. При этом в объектно-ориентированном подходе «объект-часть» может включаться сразу в несколько «</w:t>
+      </w:r>
+      <w:proofErr w:type="gramStart"/>
+      <w:r>
+        <w:rPr>
+          <w:lang w:eastAsia="ru-RU"/>
+        </w:rPr>
+        <w:t>объектов-целое</w:t>
+      </w:r>
+      <w:proofErr w:type="gramEnd"/>
+      <w:r>
+        <w:rPr>
+          <w:lang w:eastAsia="ru-RU"/>
+        </w:rPr>
+        <w:t xml:space="preserve">». Таким образом, модуль в данном подходе </w:t>
+      </w:r>
+      <w:r>
+        <w:rPr>
+          <w:lang w:eastAsia="ru-RU"/>
+        </w:rPr>
         <w:lastRenderedPageBreak/>
-        <w:t xml:space="preserve">атрибутивных данных (характеристики, свойства), так и поведения (функции, методы). </w:t>
-      </w:r>
-      <w:proofErr w:type="gramStart"/>
-      <w:r>
-        <w:rPr>
-          <w:lang w:eastAsia="ru-RU"/>
-        </w:rPr>
-        <w:t>В функционально-ориентированных системах функции и данные хранятся (существуют) отдельно.)</w:t>
-      </w:r>
-      <w:proofErr w:type="gramEnd"/>
-    </w:p>
-    <w:p>
-      <w:pPr>
-        <w:rPr>
-          <w:lang w:eastAsia="ru-RU"/>
-        </w:rPr>
-      </w:pPr>
-      <w:r>
-        <w:rPr>
-          <w:lang w:eastAsia="ru-RU"/>
-        </w:rPr>
-        <w:t>В объектно-ориентированном подходе иерархия выстраивается с использованием двух отношений: композиции и наследования. При этом в объектно-ориентированном подходе «объект-часть» может включаться сразу в несколько «</w:t>
-      </w:r>
-      <w:proofErr w:type="gramStart"/>
-      <w:r>
-        <w:rPr>
-          <w:lang w:eastAsia="ru-RU"/>
-        </w:rPr>
-        <w:t>объектов-целое</w:t>
-      </w:r>
-      <w:proofErr w:type="gramEnd"/>
-      <w:r>
-        <w:rPr>
-          <w:lang w:eastAsia="ru-RU"/>
-        </w:rPr>
-        <w:t xml:space="preserve">». Таким образом, модуль в данном подходе представляется в виде ориентированного графа, т. е. с помощью более общей структуры. </w:t>
+        <w:t xml:space="preserve">представляется в виде ориентированного графа, т. е. с помощью более общей структуры. </w:t>
       </w:r>
     </w:p>
     <w:p>
@@ -10196,7 +10256,6 @@
           <w:color w:val="000000" w:themeColor="text1"/>
           <w:szCs w:val="28"/>
         </w:rPr>
-        <w:lastRenderedPageBreak/>
         <w:t xml:space="preserve">Диаграмма </w:t>
       </w:r>
       <w:proofErr w:type="spellStart"/>
@@ -10268,6 +10327,7 @@
         <w:rPr>
           <w:lang w:eastAsia="ru-RU"/>
         </w:rPr>
+        <w:lastRenderedPageBreak/>
         <w:t>определяет пользователей и границы системы;</w:t>
       </w:r>
     </w:p>
@@ -10548,25 +10608,33 @@
           <w:color w:val="000000" w:themeColor="text1"/>
           <w:szCs w:val="28"/>
         </w:rPr>
+        <w:t>создать описание системы и ее внешнего окружения до определения окончательных требований к ней. Иными словами, с помощью данной методологии можно постепенно выстраивать и анализировать систему даже тогда, когда трудно еще представить ее воплощение.</w:t>
+      </w:r>
+    </w:p>
+    <w:p>
+      <w:pPr>
+        <w:rPr>
+          <w:rFonts w:cs="Times New Roman"/>
+          <w:color w:val="000000" w:themeColor="text1"/>
+          <w:szCs w:val="28"/>
+        </w:rPr>
+      </w:pPr>
+      <w:r>
+        <w:rPr>
+          <w:rFonts w:cs="Times New Roman"/>
+          <w:color w:val="000000" w:themeColor="text1"/>
+          <w:szCs w:val="28"/>
+        </w:rPr>
+        <w:t xml:space="preserve">Таким образом, IDEF0 может применяться на ранних этапах создания широкого круга систем. В то же время она может быть использована для </w:t>
+      </w:r>
+      <w:r>
+        <w:rPr>
+          <w:rFonts w:cs="Times New Roman"/>
+          <w:color w:val="000000" w:themeColor="text1"/>
+          <w:szCs w:val="28"/>
+        </w:rPr>
         <w:lastRenderedPageBreak/>
-        <w:t>создать описание системы и ее внешнего окружения до определения окончательных требований к ней. Иными словами, с помощью данной методологии можно постепенно выстраивать и анализировать систему даже тогда, когда трудно еще представить ее воплощение.</w:t>
-      </w:r>
-    </w:p>
-    <w:p>
-      <w:pPr>
-        <w:rPr>
-          <w:rFonts w:cs="Times New Roman"/>
-          <w:color w:val="000000" w:themeColor="text1"/>
-          <w:szCs w:val="28"/>
-        </w:rPr>
-      </w:pPr>
-      <w:r>
-        <w:rPr>
-          <w:rFonts w:cs="Times New Roman"/>
-          <w:color w:val="000000" w:themeColor="text1"/>
-          <w:szCs w:val="28"/>
-        </w:rPr>
-        <w:t>Таким образом, IDEF0 может применяться на ранних этапах создания широкого круга систем. В то же время она может быть использована для анализа функций существующих систем и выработки решений по их улучшению.</w:t>
+        <w:t>анализа функций существующих систем и выработки решений по их улучшению.</w:t>
       </w:r>
     </w:p>
     <w:p>
@@ -15336,9 +15404,6 @@
       <w:pPr>
         <w:ind w:firstLine="0"/>
         <w:jc w:val="center"/>
-        <w:rPr>
-          <w:lang w:val="en-US"/>
-        </w:rPr>
       </w:pPr>
       <w:r>
         <w:rPr>
@@ -29409,7 +29474,6 @@
         <w:rPr>
           <w:sz w:val="28"/>
           <w:szCs w:val="28"/>
-          <w:lang w:val="en-US"/>
         </w:rPr>
       </w:pPr>
       <w:r>
@@ -33189,7 +33253,7 @@
       <w:rPr>
         <w:noProof/>
       </w:rPr>
-      <w:t>8</w:t>
+      <w:t>15</w:t>
     </w:r>
     <w:r>
       <w:rPr>
@@ -37102,87 +37166,24 @@
   </w:num>
   <w:num w:numId="34">
     <w:abstractNumId w:val="1"/>
-    <w:lvlOverride w:ilvl="0"/>
-    <w:lvlOverride w:ilvl="1"/>
-    <w:lvlOverride w:ilvl="2"/>
-    <w:lvlOverride w:ilvl="3"/>
-    <w:lvlOverride w:ilvl="4"/>
-    <w:lvlOverride w:ilvl="5"/>
-    <w:lvlOverride w:ilvl="6"/>
-    <w:lvlOverride w:ilvl="7"/>
-    <w:lvlOverride w:ilvl="8"/>
   </w:num>
   <w:num w:numId="35">
     <w:abstractNumId w:val="6"/>
-    <w:lvlOverride w:ilvl="0"/>
-    <w:lvlOverride w:ilvl="1"/>
-    <w:lvlOverride w:ilvl="2"/>
-    <w:lvlOverride w:ilvl="3"/>
-    <w:lvlOverride w:ilvl="4"/>
-    <w:lvlOverride w:ilvl="5"/>
-    <w:lvlOverride w:ilvl="6"/>
-    <w:lvlOverride w:ilvl="7"/>
-    <w:lvlOverride w:ilvl="8"/>
   </w:num>
   <w:num w:numId="36">
     <w:abstractNumId w:val="29"/>
-    <w:lvlOverride w:ilvl="0"/>
-    <w:lvlOverride w:ilvl="1"/>
-    <w:lvlOverride w:ilvl="2"/>
-    <w:lvlOverride w:ilvl="3"/>
-    <w:lvlOverride w:ilvl="4"/>
-    <w:lvlOverride w:ilvl="5"/>
-    <w:lvlOverride w:ilvl="6"/>
-    <w:lvlOverride w:ilvl="7"/>
-    <w:lvlOverride w:ilvl="8"/>
   </w:num>
   <w:num w:numId="37">
     <w:abstractNumId w:val="5"/>
-    <w:lvlOverride w:ilvl="0"/>
-    <w:lvlOverride w:ilvl="1"/>
-    <w:lvlOverride w:ilvl="2"/>
-    <w:lvlOverride w:ilvl="3"/>
-    <w:lvlOverride w:ilvl="4"/>
-    <w:lvlOverride w:ilvl="5"/>
-    <w:lvlOverride w:ilvl="6"/>
-    <w:lvlOverride w:ilvl="7"/>
-    <w:lvlOverride w:ilvl="8"/>
   </w:num>
   <w:num w:numId="38">
     <w:abstractNumId w:val="17"/>
-    <w:lvlOverride w:ilvl="0"/>
-    <w:lvlOverride w:ilvl="1"/>
-    <w:lvlOverride w:ilvl="2"/>
-    <w:lvlOverride w:ilvl="3"/>
-    <w:lvlOverride w:ilvl="4"/>
-    <w:lvlOverride w:ilvl="5"/>
-    <w:lvlOverride w:ilvl="6"/>
-    <w:lvlOverride w:ilvl="7"/>
-    <w:lvlOverride w:ilvl="8"/>
   </w:num>
   <w:num w:numId="39">
     <w:abstractNumId w:val="13"/>
-    <w:lvlOverride w:ilvl="0"/>
-    <w:lvlOverride w:ilvl="1"/>
-    <w:lvlOverride w:ilvl="2"/>
-    <w:lvlOverride w:ilvl="3"/>
-    <w:lvlOverride w:ilvl="4"/>
-    <w:lvlOverride w:ilvl="5"/>
-    <w:lvlOverride w:ilvl="6"/>
-    <w:lvlOverride w:ilvl="7"/>
-    <w:lvlOverride w:ilvl="8"/>
   </w:num>
   <w:num w:numId="40">
     <w:abstractNumId w:val="14"/>
-    <w:lvlOverride w:ilvl="0"/>
-    <w:lvlOverride w:ilvl="1"/>
-    <w:lvlOverride w:ilvl="2"/>
-    <w:lvlOverride w:ilvl="3"/>
-    <w:lvlOverride w:ilvl="4"/>
-    <w:lvlOverride w:ilvl="5"/>
-    <w:lvlOverride w:ilvl="6"/>
-    <w:lvlOverride w:ilvl="7"/>
-    <w:lvlOverride w:ilvl="8"/>
   </w:num>
   <w:numIdMacAtCleanup w:val="33"/>
 </w:numbering>
@@ -39633,7 +39634,7 @@
   <a:extraClrSchemeLst/>
   <a:extLst>
     <a:ext uri="{05A4C25C-085E-4340-85A3-A5531E510DB2}">
-      <thm15:themeFamily xmlns:thm15="http://schemas.microsoft.com/office/thememl/2012/main" xmlns="" name="Office Theme" id="{62F939B6-93AF-4DB8-9C6B-D6C7DFDC589F}" vid="{4A3C46E8-61CC-4603-A589-7422A47A8E4A}"/>
+      <thm15:themeFamily xmlns="" xmlns:thm15="http://schemas.microsoft.com/office/thememl/2012/main" name="Office Theme" id="{62F939B6-93AF-4DB8-9C6B-D6C7DFDC589F}" vid="{4A3C46E8-61CC-4603-A589-7422A47A8E4A}"/>
     </a:ext>
   </a:extLst>
 </a:theme>
@@ -39644,7 +39645,7 @@
 </file>
 
 <file path=customXml/itemProps1.xml><?xml version="1.0" encoding="utf-8"?>
-<ds:datastoreItem xmlns:ds="http://schemas.openxmlformats.org/officeDocument/2006/customXml" ds:itemID="{5FA57C73-ED01-40E2-8B72-04D8A35BB075}">
+<ds:datastoreItem xmlns:ds="http://schemas.openxmlformats.org/officeDocument/2006/customXml" ds:itemID="{9EEA7A8B-1313-41FB-BD9E-64812C8A3BBD}">
   <ds:schemaRefs>
     <ds:schemaRef ds:uri="http://schemas.openxmlformats.org/officeDocument/2006/bibliography"/>
   </ds:schemaRefs>

</xml_diff>